<commit_message>
2 till bilder för min OCD
</commit_message>
<xml_diff>
--- a/ProjektArbete Dagbok Backend.docx
+++ b/ProjektArbete Dagbok Backend.docx
@@ -26,18 +26,7 @@
           <w:shd w:val="clear" w:color="auto" w:fill="FFFFFF"/>
           <w:lang w:val="en-US"/>
         </w:rPr>
-        <w:t xml:space="preserve">1 </w:t>
-      </w:r>
-      <w:r>
-        <w:rPr>
-          <w:rFonts w:ascii="Georgia" w:hAnsi="Georgia"/>
-          <w:i/>
-          <w:iCs/>
-          <w:color w:val="0A0A0A"/>
-          <w:shd w:val="clear" w:color="auto" w:fill="FFFFFF"/>
-          <w:lang w:val="en-US"/>
-        </w:rPr>
-        <w:t>Adventure Time #18</w:t>
+        <w:t>1 Adventure Time #18</w:t>
       </w:r>
       <w:r>
         <w:rPr>
@@ -96,79 +85,445 @@
           <w:iCs/>
           <w:color w:val="0A0A0A"/>
           <w:shd w:val="clear" w:color="auto" w:fill="FFFFFF"/>
-        </w:rPr>
-      </w:pPr>
-      <w:r>
-        <w:rPr>
-          <w:rFonts w:ascii="Georgia" w:hAnsi="Georgia"/>
-          <w:i/>
-          <w:iCs/>
-          <w:color w:val="0A0A0A"/>
-          <w:shd w:val="clear" w:color="auto" w:fill="FFFFFF"/>
-        </w:rPr>
-        <w:t xml:space="preserve">2 </w:t>
-      </w:r>
-      <w:r>
-        <w:rPr>
-          <w:rFonts w:ascii="Georgia" w:hAnsi="Georgia"/>
-          <w:i/>
-          <w:iCs/>
-          <w:color w:val="0A0A0A"/>
-          <w:shd w:val="clear" w:color="auto" w:fill="FFFFFF"/>
-        </w:rPr>
-        <w:t xml:space="preserve">Aliens: </w:t>
-      </w:r>
-      <w:proofErr w:type="spellStart"/>
-      <w:r>
-        <w:rPr>
-          <w:rFonts w:ascii="Georgia" w:hAnsi="Georgia"/>
-          <w:i/>
-          <w:iCs/>
-          <w:color w:val="0A0A0A"/>
-          <w:shd w:val="clear" w:color="auto" w:fill="FFFFFF"/>
-        </w:rPr>
-        <w:t>Dead</w:t>
-      </w:r>
-      <w:proofErr w:type="spellEnd"/>
-      <w:r>
-        <w:rPr>
-          <w:rFonts w:ascii="Georgia" w:hAnsi="Georgia"/>
-          <w:i/>
-          <w:iCs/>
-          <w:color w:val="0A0A0A"/>
-          <w:shd w:val="clear" w:color="auto" w:fill="FFFFFF"/>
+          <w:lang w:val="en-US"/>
+        </w:rPr>
+      </w:pPr>
+      <w:r>
+        <w:rPr>
+          <w:rFonts w:ascii="Georgia" w:hAnsi="Georgia"/>
+          <w:i/>
+          <w:iCs/>
+          <w:color w:val="0A0A0A"/>
+          <w:shd w:val="clear" w:color="auto" w:fill="FFFFFF"/>
+          <w:lang w:val="en-US"/>
+        </w:rPr>
+        <w:t xml:space="preserve">2 Aliens: Dead Orbit #1 </w:t>
+      </w:r>
+      <w:r>
+        <w:rPr>
+          <w:rFonts w:ascii="Georgia" w:hAnsi="Georgia"/>
+          <w:i/>
+          <w:iCs/>
+          <w:color w:val="0A0A0A"/>
+          <w:shd w:val="clear" w:color="auto" w:fill="FFFFFF"/>
+          <w:lang w:val="en-US"/>
+        </w:rPr>
+        <w:tab/>
+      </w:r>
+      <w:r>
+        <w:rPr>
+          <w:rFonts w:ascii="Georgia" w:hAnsi="Georgia"/>
+          <w:i/>
+          <w:iCs/>
+          <w:color w:val="0A0A0A"/>
+          <w:shd w:val="clear" w:color="auto" w:fill="FFFFFF"/>
+          <w:lang w:val="en-US"/>
+        </w:rPr>
+        <w:tab/>
+      </w:r>
+      <w:r>
+        <w:rPr>
+          <w:rFonts w:ascii="Georgia" w:hAnsi="Georgia"/>
+          <w:i/>
+          <w:iCs/>
+          <w:color w:val="0A0A0A"/>
+          <w:shd w:val="clear" w:color="auto" w:fill="FFFFFF"/>
+          <w:lang w:val="en-US"/>
+        </w:rPr>
+        <w:t>70kr</w:t>
+      </w:r>
+    </w:p>
+    <w:p>
+      <w:pPr>
+        <w:autoSpaceDE w:val="0"/>
+        <w:autoSpaceDN w:val="0"/>
+        <w:adjustRightInd w:val="0"/>
+        <w:spacing w:after="0" w:line="240" w:lineRule="auto"/>
+        <w:rPr>
+          <w:rFonts w:ascii="Georgia" w:hAnsi="Georgia"/>
+          <w:i/>
+          <w:iCs/>
+          <w:color w:val="0A0A0A"/>
+          <w:shd w:val="clear" w:color="auto" w:fill="FFFFFF"/>
+        </w:rPr>
+      </w:pPr>
+      <w:r>
+        <w:rPr>
+          <w:rFonts w:ascii="Georgia" w:hAnsi="Georgia"/>
+          <w:i/>
+          <w:iCs/>
+          <w:color w:val="0A0A0A"/>
+          <w:shd w:val="clear" w:color="auto" w:fill="FFFFFF"/>
+        </w:rPr>
+        <w:t>3 All-Star Batman #13 </w:t>
+      </w:r>
+      <w:r>
+        <w:rPr>
+          <w:rFonts w:ascii="Georgia" w:hAnsi="Georgia"/>
+          <w:i/>
+          <w:iCs/>
+          <w:color w:val="0A0A0A"/>
+          <w:shd w:val="clear" w:color="auto" w:fill="FFFFFF"/>
+        </w:rPr>
+        <w:tab/>
+      </w:r>
+      <w:r>
+        <w:rPr>
+          <w:rFonts w:ascii="Georgia" w:hAnsi="Georgia"/>
+          <w:i/>
+          <w:iCs/>
+          <w:color w:val="0A0A0A"/>
+          <w:shd w:val="clear" w:color="auto" w:fill="FFFFFF"/>
+        </w:rPr>
+        <w:tab/>
+      </w:r>
+      <w:r>
+        <w:rPr>
+          <w:rFonts w:ascii="Georgia" w:hAnsi="Georgia"/>
+          <w:i/>
+          <w:iCs/>
+          <w:color w:val="0A0A0A"/>
+          <w:shd w:val="clear" w:color="auto" w:fill="FFFFFF"/>
+        </w:rPr>
+        <w:t>55kr</w:t>
+      </w:r>
+    </w:p>
+    <w:p>
+      <w:pPr>
+        <w:autoSpaceDE w:val="0"/>
+        <w:autoSpaceDN w:val="0"/>
+        <w:adjustRightInd w:val="0"/>
+        <w:spacing w:after="0" w:line="240" w:lineRule="auto"/>
+        <w:rPr>
+          <w:rFonts w:ascii="Georgia" w:hAnsi="Georgia"/>
+          <w:i/>
+          <w:iCs/>
+          <w:color w:val="0A0A0A"/>
+          <w:shd w:val="clear" w:color="auto" w:fill="FFFFFF"/>
+        </w:rPr>
+      </w:pPr>
+      <w:r>
+        <w:rPr>
+          <w:rFonts w:ascii="Georgia" w:hAnsi="Georgia"/>
+          <w:i/>
+          <w:iCs/>
+          <w:color w:val="0A0A0A"/>
+          <w:shd w:val="clear" w:color="auto" w:fill="FFFFFF"/>
+        </w:rPr>
+        <w:t xml:space="preserve">4 Amazing Spider-Man #31 </w:t>
+      </w:r>
+      <w:r>
+        <w:rPr>
+          <w:rFonts w:ascii="Georgia" w:hAnsi="Georgia"/>
+          <w:i/>
+          <w:iCs/>
+          <w:color w:val="0A0A0A"/>
+          <w:shd w:val="clear" w:color="auto" w:fill="FFFFFF"/>
+        </w:rPr>
+        <w:tab/>
+      </w:r>
+      <w:r>
+        <w:rPr>
+          <w:rFonts w:ascii="Georgia" w:hAnsi="Georgia"/>
+          <w:i/>
+          <w:iCs/>
+          <w:color w:val="0A0A0A"/>
+          <w:shd w:val="clear" w:color="auto" w:fill="FFFFFF"/>
+        </w:rPr>
+        <w:t>45kr</w:t>
+      </w:r>
+    </w:p>
+    <w:p>
+      <w:pPr>
+        <w:autoSpaceDE w:val="0"/>
+        <w:autoSpaceDN w:val="0"/>
+        <w:adjustRightInd w:val="0"/>
+        <w:spacing w:after="0" w:line="240" w:lineRule="auto"/>
+        <w:rPr>
+          <w:rFonts w:ascii="Georgia" w:hAnsi="Georgia"/>
+          <w:i/>
+          <w:iCs/>
+          <w:color w:val="0A0A0A"/>
+          <w:shd w:val="clear" w:color="auto" w:fill="FFFFFF"/>
+          <w:lang w:val="en-US"/>
+        </w:rPr>
+      </w:pPr>
+      <w:r>
+        <w:rPr>
+          <w:rFonts w:ascii="Georgia" w:hAnsi="Georgia"/>
+          <w:i/>
+          <w:iCs/>
+          <w:color w:val="0A0A0A"/>
+          <w:shd w:val="clear" w:color="auto" w:fill="FFFFFF"/>
+          <w:lang w:val="en-US"/>
+        </w:rPr>
+        <w:t xml:space="preserve">5 </w:t>
+      </w:r>
+      <w:r>
+        <w:rPr>
+          <w:rFonts w:ascii="Georgia" w:hAnsi="Georgia"/>
+          <w:i/>
+          <w:iCs/>
+          <w:color w:val="0A0A0A"/>
+          <w:shd w:val="clear" w:color="auto" w:fill="FFFFFF"/>
+          <w:lang w:val="en-US"/>
+        </w:rPr>
+        <w:t>American Gods #5</w:t>
+      </w:r>
+      <w:r>
+        <w:rPr>
+          <w:rFonts w:ascii="Georgia" w:hAnsi="Georgia"/>
+          <w:i/>
+          <w:iCs/>
+          <w:color w:val="0A0A0A"/>
+          <w:shd w:val="clear" w:color="auto" w:fill="FFFFFF"/>
+          <w:lang w:val="en-US"/>
+        </w:rPr>
+        <w:t> </w:t>
+      </w:r>
+      <w:r>
+        <w:rPr>
+          <w:rFonts w:ascii="Georgia" w:hAnsi="Georgia"/>
+          <w:i/>
+          <w:iCs/>
+          <w:color w:val="0A0A0A"/>
+          <w:shd w:val="clear" w:color="auto" w:fill="FFFFFF"/>
+          <w:lang w:val="en-US"/>
+        </w:rPr>
+        <w:tab/>
+      </w:r>
+      <w:r>
+        <w:rPr>
+          <w:rFonts w:ascii="Georgia" w:hAnsi="Georgia"/>
+          <w:i/>
+          <w:iCs/>
+          <w:color w:val="0A0A0A"/>
+          <w:shd w:val="clear" w:color="auto" w:fill="FFFFFF"/>
+          <w:lang w:val="en-US"/>
+        </w:rPr>
+        <w:tab/>
+      </w:r>
+      <w:r>
+        <w:rPr>
+          <w:rFonts w:ascii="Georgia" w:hAnsi="Georgia"/>
+          <w:i/>
+          <w:iCs/>
+          <w:color w:val="0A0A0A"/>
+          <w:shd w:val="clear" w:color="auto" w:fill="FFFFFF"/>
+          <w:lang w:val="en-US"/>
+        </w:rPr>
+        <w:t>100kr</w:t>
+      </w:r>
+    </w:p>
+    <w:p>
+      <w:pPr>
+        <w:autoSpaceDE w:val="0"/>
+        <w:autoSpaceDN w:val="0"/>
+        <w:adjustRightInd w:val="0"/>
+        <w:spacing w:after="0" w:line="240" w:lineRule="auto"/>
+        <w:rPr>
+          <w:rFonts w:ascii="Georgia" w:hAnsi="Georgia"/>
+          <w:i/>
+          <w:iCs/>
+          <w:color w:val="0A0A0A"/>
+          <w:shd w:val="clear" w:color="auto" w:fill="FFFFFF"/>
+          <w:lang w:val="en-US"/>
+        </w:rPr>
+      </w:pPr>
+      <w:r>
+        <w:rPr>
+          <w:rFonts w:ascii="Georgia" w:hAnsi="Georgia"/>
+          <w:i/>
+          <w:iCs/>
+          <w:color w:val="0A0A0A"/>
+          <w:shd w:val="clear" w:color="auto" w:fill="FFFFFF"/>
+          <w:lang w:val="en-US"/>
+        </w:rPr>
+        <w:t xml:space="preserve">6 </w:t>
+      </w:r>
+      <w:r>
+        <w:rPr>
+          <w:rFonts w:ascii="Georgia" w:hAnsi="Georgia"/>
+          <w:i/>
+          <w:iCs/>
+          <w:color w:val="0A0A0A"/>
+          <w:shd w:val="clear" w:color="auto" w:fill="FFFFFF"/>
+          <w:lang w:val="en-US"/>
+        </w:rPr>
+        <w:t>Arclight #4</w:t>
+      </w:r>
+      <w:r>
+        <w:rPr>
+          <w:rFonts w:ascii="Georgia" w:hAnsi="Georgia"/>
+          <w:i/>
+          <w:iCs/>
+          <w:color w:val="0A0A0A"/>
+          <w:shd w:val="clear" w:color="auto" w:fill="FFFFFF"/>
+          <w:lang w:val="en-US"/>
+        </w:rPr>
+        <w:t> </w:t>
+      </w:r>
+      <w:r>
+        <w:rPr>
+          <w:rFonts w:ascii="Georgia" w:hAnsi="Georgia"/>
+          <w:i/>
+          <w:iCs/>
+          <w:color w:val="0A0A0A"/>
+          <w:shd w:val="clear" w:color="auto" w:fill="FFFFFF"/>
+          <w:lang w:val="en-US"/>
+        </w:rPr>
+        <w:tab/>
+      </w:r>
+      <w:r>
+        <w:rPr>
+          <w:rFonts w:ascii="Georgia" w:hAnsi="Georgia"/>
+          <w:i/>
+          <w:iCs/>
+          <w:color w:val="0A0A0A"/>
+          <w:shd w:val="clear" w:color="auto" w:fill="FFFFFF"/>
+          <w:lang w:val="en-US"/>
+        </w:rPr>
+        <w:tab/>
+      </w:r>
+      <w:r>
+        <w:rPr>
+          <w:rFonts w:ascii="Georgia" w:hAnsi="Georgia"/>
+          <w:i/>
+          <w:iCs/>
+          <w:color w:val="0A0A0A"/>
+          <w:shd w:val="clear" w:color="auto" w:fill="FFFFFF"/>
+          <w:lang w:val="en-US"/>
+        </w:rPr>
+        <w:t>20kr</w:t>
+      </w:r>
+    </w:p>
+    <w:p>
+      <w:pPr>
+        <w:autoSpaceDE w:val="0"/>
+        <w:autoSpaceDN w:val="0"/>
+        <w:adjustRightInd w:val="0"/>
+        <w:spacing w:after="0" w:line="240" w:lineRule="auto"/>
+        <w:rPr>
+          <w:rFonts w:ascii="Georgia" w:hAnsi="Georgia"/>
+          <w:i/>
+          <w:iCs/>
+          <w:color w:val="0A0A0A"/>
+          <w:shd w:val="clear" w:color="auto" w:fill="FFFFFF"/>
+          <w:lang w:val="en-US"/>
+        </w:rPr>
+      </w:pPr>
+      <w:r>
+        <w:rPr>
+          <w:rFonts w:ascii="Georgia" w:hAnsi="Georgia"/>
+          <w:i/>
+          <w:iCs/>
+          <w:color w:val="0A0A0A"/>
+          <w:shd w:val="clear" w:color="auto" w:fill="FFFFFF"/>
+          <w:lang w:val="en-US"/>
+        </w:rPr>
+        <w:t xml:space="preserve">7 </w:t>
+      </w:r>
+      <w:r>
+        <w:rPr>
+          <w:rFonts w:ascii="Georgia" w:hAnsi="Georgia"/>
+          <w:i/>
+          <w:iCs/>
+          <w:color w:val="0A0A0A"/>
+          <w:shd w:val="clear" w:color="auto" w:fill="FFFFFF"/>
+          <w:lang w:val="en-US"/>
+        </w:rPr>
+        <w:t>The Belfry</w:t>
+      </w:r>
+      <w:r>
+        <w:rPr>
+          <w:rFonts w:ascii="Georgia" w:hAnsi="Georgia"/>
+          <w:i/>
+          <w:iCs/>
+          <w:color w:val="0A0A0A"/>
+          <w:shd w:val="clear" w:color="auto" w:fill="FFFFFF"/>
+          <w:lang w:val="en-US"/>
         </w:rPr>
         <w:t xml:space="preserve"> </w:t>
       </w:r>
-      <w:proofErr w:type="spellStart"/>
-      <w:r>
-        <w:rPr>
-          <w:rFonts w:ascii="Georgia" w:hAnsi="Georgia"/>
-          <w:i/>
-          <w:iCs/>
-          <w:color w:val="0A0A0A"/>
-          <w:shd w:val="clear" w:color="auto" w:fill="FFFFFF"/>
-        </w:rPr>
-        <w:t>Orbit</w:t>
-      </w:r>
-      <w:proofErr w:type="spellEnd"/>
-      <w:r>
-        <w:rPr>
-          <w:rFonts w:ascii="Georgia" w:hAnsi="Georgia"/>
-          <w:i/>
-          <w:iCs/>
-          <w:color w:val="0A0A0A"/>
-          <w:shd w:val="clear" w:color="auto" w:fill="FFFFFF"/>
-        </w:rPr>
-        <w:t xml:space="preserve"> #1</w:t>
-      </w:r>
-      <w:r>
-        <w:rPr>
-          <w:rFonts w:ascii="Georgia" w:hAnsi="Georgia"/>
-          <w:i/>
-          <w:iCs/>
-          <w:color w:val="0A0A0A"/>
-          <w:shd w:val="clear" w:color="auto" w:fill="FFFFFF"/>
+      <w:r>
+        <w:rPr>
+          <w:rFonts w:ascii="Georgia" w:hAnsi="Georgia"/>
+          <w:i/>
+          <w:iCs/>
+          <w:color w:val="0A0A0A"/>
+          <w:shd w:val="clear" w:color="auto" w:fill="FFFFFF"/>
+          <w:lang w:val="en-US"/>
+        </w:rPr>
+        <w:tab/>
+      </w:r>
+      <w:r>
+        <w:rPr>
+          <w:rFonts w:ascii="Georgia" w:hAnsi="Georgia"/>
+          <w:i/>
+          <w:iCs/>
+          <w:color w:val="0A0A0A"/>
+          <w:shd w:val="clear" w:color="auto" w:fill="FFFFFF"/>
+          <w:lang w:val="en-US"/>
+        </w:rPr>
+        <w:tab/>
+      </w:r>
+      <w:r>
+        <w:rPr>
+          <w:rFonts w:ascii="Georgia" w:hAnsi="Georgia"/>
+          <w:i/>
+          <w:iCs/>
+          <w:color w:val="0A0A0A"/>
+          <w:shd w:val="clear" w:color="auto" w:fill="FFFFFF"/>
+          <w:lang w:val="en-US"/>
+        </w:rPr>
+        <w:t>150kr</w:t>
+      </w:r>
+    </w:p>
+    <w:p>
+      <w:pPr>
+        <w:autoSpaceDE w:val="0"/>
+        <w:autoSpaceDN w:val="0"/>
+        <w:adjustRightInd w:val="0"/>
+        <w:spacing w:after="0" w:line="240" w:lineRule="auto"/>
+        <w:rPr>
+          <w:rFonts w:ascii="Georgia" w:hAnsi="Georgia"/>
+          <w:i/>
+          <w:iCs/>
+          <w:color w:val="0A0A0A"/>
+          <w:shd w:val="clear" w:color="auto" w:fill="FFFFFF"/>
+          <w:lang w:val="en-US"/>
+        </w:rPr>
+      </w:pPr>
+      <w:r>
+        <w:rPr>
+          <w:rFonts w:ascii="Georgia" w:hAnsi="Georgia"/>
+          <w:i/>
+          <w:iCs/>
+          <w:color w:val="0A0A0A"/>
+          <w:shd w:val="clear" w:color="auto" w:fill="FFFFFF"/>
+          <w:lang w:val="en-US"/>
+        </w:rPr>
+        <w:t xml:space="preserve">8 </w:t>
+      </w:r>
+      <w:r>
+        <w:rPr>
+          <w:rFonts w:ascii="Georgia" w:hAnsi="Georgia"/>
+          <w:i/>
+          <w:iCs/>
+          <w:color w:val="0A0A0A"/>
+          <w:shd w:val="clear" w:color="auto" w:fill="FFFFFF"/>
+          <w:lang w:val="en-US"/>
+        </w:rPr>
+        <w:t>Beowulf</w:t>
+      </w:r>
+      <w:r>
+        <w:rPr>
+          <w:rFonts w:ascii="Georgia" w:hAnsi="Georgia"/>
+          <w:i/>
+          <w:iCs/>
+          <w:color w:val="0A0A0A"/>
+          <w:shd w:val="clear" w:color="auto" w:fill="FFFFFF"/>
+          <w:lang w:val="en-US"/>
         </w:rPr>
         <w:t xml:space="preserve"> </w:t>
       </w:r>
@@ -179,467 +534,6 @@
           <w:iCs/>
           <w:color w:val="0A0A0A"/>
           <w:shd w:val="clear" w:color="auto" w:fill="FFFFFF"/>
-        </w:rPr>
-        <w:tab/>
-      </w:r>
-      <w:r>
-        <w:rPr>
-          <w:rFonts w:ascii="Georgia" w:hAnsi="Georgia"/>
-          <w:i/>
-          <w:iCs/>
-          <w:color w:val="0A0A0A"/>
-          <w:shd w:val="clear" w:color="auto" w:fill="FFFFFF"/>
-        </w:rPr>
-        <w:tab/>
-      </w:r>
-      <w:r>
-        <w:rPr>
-          <w:rFonts w:ascii="Georgia" w:hAnsi="Georgia"/>
-          <w:i/>
-          <w:iCs/>
-          <w:color w:val="0A0A0A"/>
-          <w:shd w:val="clear" w:color="auto" w:fill="FFFFFF"/>
-        </w:rPr>
-        <w:t>70kr</w:t>
-      </w:r>
-    </w:p>
-    <w:p>
-      <w:pPr>
-        <w:autoSpaceDE w:val="0"/>
-        <w:autoSpaceDN w:val="0"/>
-        <w:adjustRightInd w:val="0"/>
-        <w:spacing w:after="0" w:line="240" w:lineRule="auto"/>
-        <w:rPr>
-          <w:rFonts w:ascii="Georgia" w:hAnsi="Georgia"/>
-          <w:i/>
-          <w:iCs/>
-          <w:color w:val="0A0A0A"/>
-          <w:shd w:val="clear" w:color="auto" w:fill="FFFFFF"/>
-        </w:rPr>
-      </w:pPr>
-      <w:r>
-        <w:rPr>
-          <w:rFonts w:ascii="Georgia" w:hAnsi="Georgia"/>
-          <w:i/>
-          <w:iCs/>
-          <w:color w:val="0A0A0A"/>
-          <w:shd w:val="clear" w:color="auto" w:fill="FFFFFF"/>
-        </w:rPr>
-        <w:t xml:space="preserve">3 </w:t>
-      </w:r>
-      <w:r>
-        <w:rPr>
-          <w:rFonts w:ascii="Georgia" w:hAnsi="Georgia"/>
-          <w:i/>
-          <w:iCs/>
-          <w:color w:val="0A0A0A"/>
-          <w:shd w:val="clear" w:color="auto" w:fill="FFFFFF"/>
-        </w:rPr>
-        <w:t>All-Star Batman #13 </w:t>
-      </w:r>
-      <w:r>
-        <w:rPr>
-          <w:rFonts w:ascii="Georgia" w:hAnsi="Georgia"/>
-          <w:i/>
-          <w:iCs/>
-          <w:color w:val="0A0A0A"/>
-          <w:shd w:val="clear" w:color="auto" w:fill="FFFFFF"/>
-        </w:rPr>
-        <w:tab/>
-      </w:r>
-      <w:r>
-        <w:rPr>
-          <w:rFonts w:ascii="Georgia" w:hAnsi="Georgia"/>
-          <w:i/>
-          <w:iCs/>
-          <w:color w:val="0A0A0A"/>
-          <w:shd w:val="clear" w:color="auto" w:fill="FFFFFF"/>
-        </w:rPr>
-        <w:tab/>
-      </w:r>
-      <w:r>
-        <w:rPr>
-          <w:rFonts w:ascii="Georgia" w:hAnsi="Georgia"/>
-          <w:i/>
-          <w:iCs/>
-          <w:color w:val="0A0A0A"/>
-          <w:shd w:val="clear" w:color="auto" w:fill="FFFFFF"/>
-        </w:rPr>
-        <w:t>55kr</w:t>
-      </w:r>
-    </w:p>
-    <w:p>
-      <w:pPr>
-        <w:autoSpaceDE w:val="0"/>
-        <w:autoSpaceDN w:val="0"/>
-        <w:adjustRightInd w:val="0"/>
-        <w:spacing w:after="0" w:line="240" w:lineRule="auto"/>
-        <w:rPr>
-          <w:rFonts w:ascii="Georgia" w:hAnsi="Georgia"/>
-          <w:i/>
-          <w:iCs/>
-          <w:color w:val="0A0A0A"/>
-          <w:shd w:val="clear" w:color="auto" w:fill="FFFFFF"/>
-          <w:lang w:val="en-US"/>
-        </w:rPr>
-      </w:pPr>
-      <w:r>
-        <w:rPr>
-          <w:rFonts w:ascii="Georgia" w:hAnsi="Georgia"/>
-          <w:i/>
-          <w:iCs/>
-          <w:color w:val="0A0A0A"/>
-          <w:shd w:val="clear" w:color="auto" w:fill="FFFFFF"/>
-          <w:lang w:val="en-US"/>
-        </w:rPr>
-        <w:t xml:space="preserve">4 </w:t>
-      </w:r>
-      <w:r>
-        <w:rPr>
-          <w:rFonts w:ascii="Georgia" w:hAnsi="Georgia"/>
-          <w:i/>
-          <w:iCs/>
-          <w:color w:val="0A0A0A"/>
-          <w:shd w:val="clear" w:color="auto" w:fill="FFFFFF"/>
-          <w:lang w:val="en-US"/>
-        </w:rPr>
-        <w:t>Amazing Spider-Man #31</w:t>
-      </w:r>
-      <w:r>
-        <w:rPr>
-          <w:rFonts w:ascii="Georgia" w:hAnsi="Georgia"/>
-          <w:i/>
-          <w:iCs/>
-          <w:color w:val="0A0A0A"/>
-          <w:shd w:val="clear" w:color="auto" w:fill="FFFFFF"/>
-          <w:lang w:val="en-US"/>
-        </w:rPr>
-        <w:t xml:space="preserve"> </w:t>
-      </w:r>
-      <w:r>
-        <w:rPr>
-          <w:rFonts w:ascii="Georgia" w:hAnsi="Georgia"/>
-          <w:i/>
-          <w:iCs/>
-          <w:color w:val="0A0A0A"/>
-          <w:shd w:val="clear" w:color="auto" w:fill="FFFFFF"/>
-          <w:lang w:val="en-US"/>
-        </w:rPr>
-        <w:tab/>
-      </w:r>
-      <w:r>
-        <w:rPr>
-          <w:rFonts w:ascii="Georgia" w:hAnsi="Georgia"/>
-          <w:i/>
-          <w:iCs/>
-          <w:color w:val="0A0A0A"/>
-          <w:shd w:val="clear" w:color="auto" w:fill="FFFFFF"/>
-          <w:lang w:val="en-US"/>
-        </w:rPr>
-        <w:t>45kr</w:t>
-      </w:r>
-    </w:p>
-    <w:p>
-      <w:pPr>
-        <w:autoSpaceDE w:val="0"/>
-        <w:autoSpaceDN w:val="0"/>
-        <w:adjustRightInd w:val="0"/>
-        <w:spacing w:after="0" w:line="240" w:lineRule="auto"/>
-        <w:rPr>
-          <w:rFonts w:ascii="Georgia" w:hAnsi="Georgia"/>
-          <w:i/>
-          <w:iCs/>
-          <w:color w:val="0A0A0A"/>
-          <w:shd w:val="clear" w:color="auto" w:fill="FFFFFF"/>
-          <w:lang w:val="en-US"/>
-        </w:rPr>
-      </w:pPr>
-      <w:r>
-        <w:rPr>
-          <w:rFonts w:ascii="Georgia" w:hAnsi="Georgia"/>
-          <w:i/>
-          <w:iCs/>
-          <w:color w:val="0A0A0A"/>
-          <w:shd w:val="clear" w:color="auto" w:fill="FFFFFF"/>
-          <w:lang w:val="en-US"/>
-        </w:rPr>
-        <w:t xml:space="preserve">5 </w:t>
-      </w:r>
-      <w:r>
-        <w:rPr>
-          <w:rFonts w:ascii="Georgia" w:hAnsi="Georgia"/>
-          <w:i/>
-          <w:iCs/>
-          <w:color w:val="0A0A0A"/>
-          <w:shd w:val="clear" w:color="auto" w:fill="FFFFFF"/>
-          <w:lang w:val="en-US"/>
-        </w:rPr>
-        <w:t>American Gods #5</w:t>
-      </w:r>
-      <w:r>
-        <w:rPr>
-          <w:rFonts w:ascii="Georgia" w:hAnsi="Georgia"/>
-          <w:i/>
-          <w:iCs/>
-          <w:color w:val="0A0A0A"/>
-          <w:shd w:val="clear" w:color="auto" w:fill="FFFFFF"/>
-          <w:lang w:val="en-US"/>
-        </w:rPr>
-        <w:t> </w:t>
-      </w:r>
-      <w:r>
-        <w:rPr>
-          <w:rFonts w:ascii="Georgia" w:hAnsi="Georgia"/>
-          <w:i/>
-          <w:iCs/>
-          <w:color w:val="0A0A0A"/>
-          <w:shd w:val="clear" w:color="auto" w:fill="FFFFFF"/>
-          <w:lang w:val="en-US"/>
-        </w:rPr>
-        <w:tab/>
-      </w:r>
-      <w:r>
-        <w:rPr>
-          <w:rFonts w:ascii="Georgia" w:hAnsi="Georgia"/>
-          <w:i/>
-          <w:iCs/>
-          <w:color w:val="0A0A0A"/>
-          <w:shd w:val="clear" w:color="auto" w:fill="FFFFFF"/>
-          <w:lang w:val="en-US"/>
-        </w:rPr>
-        <w:tab/>
-      </w:r>
-      <w:r>
-        <w:rPr>
-          <w:rFonts w:ascii="Georgia" w:hAnsi="Georgia"/>
-          <w:i/>
-          <w:iCs/>
-          <w:color w:val="0A0A0A"/>
-          <w:shd w:val="clear" w:color="auto" w:fill="FFFFFF"/>
-          <w:lang w:val="en-US"/>
-        </w:rPr>
-        <w:t>100kr</w:t>
-      </w:r>
-    </w:p>
-    <w:p>
-      <w:pPr>
-        <w:autoSpaceDE w:val="0"/>
-        <w:autoSpaceDN w:val="0"/>
-        <w:adjustRightInd w:val="0"/>
-        <w:spacing w:after="0" w:line="240" w:lineRule="auto"/>
-        <w:rPr>
-          <w:rFonts w:ascii="Georgia" w:hAnsi="Georgia"/>
-          <w:i/>
-          <w:iCs/>
-          <w:color w:val="0A0A0A"/>
-          <w:shd w:val="clear" w:color="auto" w:fill="FFFFFF"/>
-          <w:lang w:val="en-US"/>
-        </w:rPr>
-      </w:pPr>
-      <w:r>
-        <w:rPr>
-          <w:rFonts w:ascii="Georgia" w:hAnsi="Georgia"/>
-          <w:i/>
-          <w:iCs/>
-          <w:color w:val="0A0A0A"/>
-          <w:shd w:val="clear" w:color="auto" w:fill="FFFFFF"/>
-          <w:lang w:val="en-US"/>
-        </w:rPr>
-        <w:t xml:space="preserve">6 </w:t>
-      </w:r>
-      <w:r>
-        <w:rPr>
-          <w:rFonts w:ascii="Georgia" w:hAnsi="Georgia"/>
-          <w:i/>
-          <w:iCs/>
-          <w:color w:val="0A0A0A"/>
-          <w:shd w:val="clear" w:color="auto" w:fill="FFFFFF"/>
-          <w:lang w:val="en-US"/>
-        </w:rPr>
-        <w:t>Arclight #4</w:t>
-      </w:r>
-      <w:r>
-        <w:rPr>
-          <w:rFonts w:ascii="Georgia" w:hAnsi="Georgia"/>
-          <w:i/>
-          <w:iCs/>
-          <w:color w:val="0A0A0A"/>
-          <w:shd w:val="clear" w:color="auto" w:fill="FFFFFF"/>
-          <w:lang w:val="en-US"/>
-        </w:rPr>
-        <w:t> </w:t>
-      </w:r>
-      <w:r>
-        <w:rPr>
-          <w:rFonts w:ascii="Georgia" w:hAnsi="Georgia"/>
-          <w:i/>
-          <w:iCs/>
-          <w:color w:val="0A0A0A"/>
-          <w:shd w:val="clear" w:color="auto" w:fill="FFFFFF"/>
-          <w:lang w:val="en-US"/>
-        </w:rPr>
-        <w:tab/>
-      </w:r>
-      <w:r>
-        <w:rPr>
-          <w:rFonts w:ascii="Georgia" w:hAnsi="Georgia"/>
-          <w:i/>
-          <w:iCs/>
-          <w:color w:val="0A0A0A"/>
-          <w:shd w:val="clear" w:color="auto" w:fill="FFFFFF"/>
-          <w:lang w:val="en-US"/>
-        </w:rPr>
-        <w:tab/>
-      </w:r>
-      <w:r>
-        <w:rPr>
-          <w:rFonts w:ascii="Georgia" w:hAnsi="Georgia"/>
-          <w:i/>
-          <w:iCs/>
-          <w:color w:val="0A0A0A"/>
-          <w:shd w:val="clear" w:color="auto" w:fill="FFFFFF"/>
-          <w:lang w:val="en-US"/>
-        </w:rPr>
-        <w:t>20kr</w:t>
-      </w:r>
-    </w:p>
-    <w:p>
-      <w:pPr>
-        <w:autoSpaceDE w:val="0"/>
-        <w:autoSpaceDN w:val="0"/>
-        <w:adjustRightInd w:val="0"/>
-        <w:spacing w:after="0" w:line="240" w:lineRule="auto"/>
-        <w:rPr>
-          <w:rFonts w:ascii="Georgia" w:hAnsi="Georgia"/>
-          <w:i/>
-          <w:iCs/>
-          <w:color w:val="0A0A0A"/>
-          <w:shd w:val="clear" w:color="auto" w:fill="FFFFFF"/>
-          <w:lang w:val="en-US"/>
-        </w:rPr>
-      </w:pPr>
-      <w:r>
-        <w:rPr>
-          <w:rFonts w:ascii="Georgia" w:hAnsi="Georgia"/>
-          <w:i/>
-          <w:iCs/>
-          <w:color w:val="0A0A0A"/>
-          <w:shd w:val="clear" w:color="auto" w:fill="FFFFFF"/>
-          <w:lang w:val="en-US"/>
-        </w:rPr>
-        <w:t xml:space="preserve">7 </w:t>
-      </w:r>
-      <w:r>
-        <w:rPr>
-          <w:rFonts w:ascii="Georgia" w:hAnsi="Georgia"/>
-          <w:i/>
-          <w:iCs/>
-          <w:color w:val="0A0A0A"/>
-          <w:shd w:val="clear" w:color="auto" w:fill="FFFFFF"/>
-          <w:lang w:val="en-US"/>
-        </w:rPr>
-        <w:t>The Belfry</w:t>
-      </w:r>
-      <w:r>
-        <w:rPr>
-          <w:rFonts w:ascii="Georgia" w:hAnsi="Georgia"/>
-          <w:i/>
-          <w:iCs/>
-          <w:color w:val="0A0A0A"/>
-          <w:shd w:val="clear" w:color="auto" w:fill="FFFFFF"/>
-          <w:lang w:val="en-US"/>
-        </w:rPr>
-        <w:t xml:space="preserve"> </w:t>
-      </w:r>
-      <w:r>
-        <w:rPr>
-          <w:rFonts w:ascii="Georgia" w:hAnsi="Georgia"/>
-          <w:i/>
-          <w:iCs/>
-          <w:color w:val="0A0A0A"/>
-          <w:shd w:val="clear" w:color="auto" w:fill="FFFFFF"/>
-          <w:lang w:val="en-US"/>
-        </w:rPr>
-        <w:tab/>
-      </w:r>
-      <w:r>
-        <w:rPr>
-          <w:rFonts w:ascii="Georgia" w:hAnsi="Georgia"/>
-          <w:i/>
-          <w:iCs/>
-          <w:color w:val="0A0A0A"/>
-          <w:shd w:val="clear" w:color="auto" w:fill="FFFFFF"/>
-          <w:lang w:val="en-US"/>
-        </w:rPr>
-        <w:tab/>
-      </w:r>
-      <w:r>
-        <w:rPr>
-          <w:rFonts w:ascii="Georgia" w:hAnsi="Georgia"/>
-          <w:i/>
-          <w:iCs/>
-          <w:color w:val="0A0A0A"/>
-          <w:shd w:val="clear" w:color="auto" w:fill="FFFFFF"/>
-          <w:lang w:val="en-US"/>
-        </w:rPr>
-        <w:t>150kr</w:t>
-      </w:r>
-    </w:p>
-    <w:p>
-      <w:pPr>
-        <w:autoSpaceDE w:val="0"/>
-        <w:autoSpaceDN w:val="0"/>
-        <w:adjustRightInd w:val="0"/>
-        <w:spacing w:after="0" w:line="240" w:lineRule="auto"/>
-        <w:rPr>
-          <w:rFonts w:ascii="Georgia" w:hAnsi="Georgia"/>
-          <w:i/>
-          <w:iCs/>
-          <w:color w:val="0A0A0A"/>
-          <w:shd w:val="clear" w:color="auto" w:fill="FFFFFF"/>
-          <w:lang w:val="en-US"/>
-        </w:rPr>
-      </w:pPr>
-      <w:r>
-        <w:rPr>
-          <w:rFonts w:ascii="Georgia" w:hAnsi="Georgia"/>
-          <w:i/>
-          <w:iCs/>
-          <w:color w:val="0A0A0A"/>
-          <w:shd w:val="clear" w:color="auto" w:fill="FFFFFF"/>
-          <w:lang w:val="en-US"/>
-        </w:rPr>
-        <w:t xml:space="preserve">8 </w:t>
-      </w:r>
-      <w:r>
-        <w:rPr>
-          <w:rFonts w:ascii="Georgia" w:hAnsi="Georgia"/>
-          <w:i/>
-          <w:iCs/>
-          <w:color w:val="0A0A0A"/>
-          <w:shd w:val="clear" w:color="auto" w:fill="FFFFFF"/>
-          <w:lang w:val="en-US"/>
-        </w:rPr>
-        <w:t>Beowulf</w:t>
-      </w:r>
-      <w:r>
-        <w:rPr>
-          <w:rFonts w:ascii="Georgia" w:hAnsi="Georgia"/>
-          <w:i/>
-          <w:iCs/>
-          <w:color w:val="0A0A0A"/>
-          <w:shd w:val="clear" w:color="auto" w:fill="FFFFFF"/>
-          <w:lang w:val="en-US"/>
-        </w:rPr>
-        <w:t xml:space="preserve"> </w:t>
-      </w:r>
-      <w:r>
-        <w:rPr>
-          <w:rFonts w:ascii="Georgia" w:hAnsi="Georgia"/>
-          <w:i/>
-          <w:iCs/>
-          <w:color w:val="0A0A0A"/>
-          <w:shd w:val="clear" w:color="auto" w:fill="FFFFFF"/>
           <w:lang w:val="en-US"/>
         </w:rPr>
         <w:tab/>
@@ -726,6 +620,217 @@
         </w:rPr>
         <w:t>15kr</w:t>
       </w:r>
+    </w:p>
+    <w:p>
+      <w:pPr>
+        <w:autoSpaceDE w:val="0"/>
+        <w:autoSpaceDN w:val="0"/>
+        <w:adjustRightInd w:val="0"/>
+        <w:spacing w:after="0" w:line="240" w:lineRule="auto"/>
+        <w:rPr>
+          <w:rFonts w:ascii="Georgia" w:hAnsi="Georgia"/>
+          <w:i/>
+          <w:iCs/>
+          <w:color w:val="0A0A0A"/>
+          <w:shd w:val="clear" w:color="auto" w:fill="FFFFFF"/>
+          <w:lang w:val="en-US"/>
+        </w:rPr>
+      </w:pPr>
+      <w:r>
+        <w:rPr>
+          <w:rFonts w:ascii="Georgia" w:hAnsi="Georgia"/>
+          <w:i/>
+          <w:iCs/>
+          <w:color w:val="0A0A0A"/>
+          <w:shd w:val="clear" w:color="auto" w:fill="FFFFFF"/>
+          <w:lang w:val="en-US"/>
+        </w:rPr>
+        <w:t xml:space="preserve">10 Captain America #695 </w:t>
+      </w:r>
+      <w:r>
+        <w:rPr>
+          <w:rFonts w:ascii="Georgia" w:hAnsi="Georgia"/>
+          <w:i/>
+          <w:iCs/>
+          <w:color w:val="0A0A0A"/>
+          <w:shd w:val="clear" w:color="auto" w:fill="FFFFFF"/>
+          <w:lang w:val="en-US"/>
+        </w:rPr>
+        <w:tab/>
+      </w:r>
+      <w:r>
+        <w:rPr>
+          <w:rFonts w:ascii="Georgia" w:hAnsi="Georgia"/>
+          <w:i/>
+          <w:iCs/>
+          <w:color w:val="0A0A0A"/>
+          <w:shd w:val="clear" w:color="auto" w:fill="FFFFFF"/>
+          <w:lang w:val="en-US"/>
+        </w:rPr>
+        <w:t>5</w:t>
+      </w:r>
+      <w:r>
+        <w:rPr>
+          <w:rFonts w:ascii="Georgia" w:hAnsi="Georgia"/>
+          <w:i/>
+          <w:iCs/>
+          <w:color w:val="0A0A0A"/>
+          <w:shd w:val="clear" w:color="auto" w:fill="FFFFFF"/>
+          <w:lang w:val="en-US"/>
+        </w:rPr>
+        <w:t>0k</w:t>
+      </w:r>
+      <w:r>
+        <w:rPr>
+          <w:rFonts w:ascii="Georgia" w:hAnsi="Georgia"/>
+          <w:i/>
+          <w:iCs/>
+          <w:color w:val="0A0A0A"/>
+          <w:shd w:val="clear" w:color="auto" w:fill="FFFFFF"/>
+          <w:lang w:val="en-US"/>
+        </w:rPr>
+        <w:t>r</w:t>
+      </w:r>
+    </w:p>
+    <w:p>
+      <w:pPr>
+        <w:autoSpaceDE w:val="0"/>
+        <w:autoSpaceDN w:val="0"/>
+        <w:adjustRightInd w:val="0"/>
+        <w:spacing w:after="0" w:line="240" w:lineRule="auto"/>
+        <w:rPr>
+          <w:rFonts w:ascii="Georgia" w:hAnsi="Georgia"/>
+          <w:i/>
+          <w:iCs/>
+          <w:color w:val="0A0A0A"/>
+          <w:shd w:val="clear" w:color="auto" w:fill="FFFFFF"/>
+          <w:lang w:val="en-US"/>
+        </w:rPr>
+      </w:pPr>
+      <w:r>
+        <w:rPr>
+          <w:rFonts w:ascii="Georgia" w:hAnsi="Georgia"/>
+          <w:i/>
+          <w:iCs/>
+          <w:color w:val="0A0A0A"/>
+          <w:shd w:val="clear" w:color="auto" w:fill="FFFFFF"/>
+          <w:lang w:val="en-US"/>
+        </w:rPr>
+        <w:t xml:space="preserve">11 </w:t>
+      </w:r>
+      <w:r>
+        <w:rPr>
+          <w:rFonts w:ascii="Georgia" w:hAnsi="Georgia"/>
+          <w:i/>
+          <w:iCs/>
+          <w:color w:val="0A0A0A"/>
+          <w:shd w:val="clear" w:color="auto" w:fill="FFFFFF"/>
+          <w:lang w:val="en-US"/>
+        </w:rPr>
+        <w:t>Black Bolt #5</w:t>
+      </w:r>
+      <w:r>
+        <w:rPr>
+          <w:rFonts w:ascii="Georgia" w:hAnsi="Georgia"/>
+          <w:i/>
+          <w:iCs/>
+          <w:color w:val="0A0A0A"/>
+          <w:shd w:val="clear" w:color="auto" w:fill="FFFFFF"/>
+          <w:lang w:val="en-US"/>
+        </w:rPr>
+        <w:tab/>
+      </w:r>
+      <w:r>
+        <w:rPr>
+          <w:rFonts w:ascii="Georgia" w:hAnsi="Georgia"/>
+          <w:i/>
+          <w:iCs/>
+          <w:color w:val="0A0A0A"/>
+          <w:shd w:val="clear" w:color="auto" w:fill="FFFFFF"/>
+          <w:lang w:val="en-US"/>
+        </w:rPr>
+        <w:tab/>
+        <w:t>60kr</w:t>
+      </w:r>
+    </w:p>
+    <w:p>
+      <w:pPr>
+        <w:autoSpaceDE w:val="0"/>
+        <w:autoSpaceDN w:val="0"/>
+        <w:adjustRightInd w:val="0"/>
+        <w:spacing w:after="0" w:line="240" w:lineRule="auto"/>
+        <w:rPr>
+          <w:rFonts w:ascii="Georgia" w:hAnsi="Georgia"/>
+          <w:i/>
+          <w:iCs/>
+          <w:color w:val="0A0A0A"/>
+          <w:shd w:val="clear" w:color="auto" w:fill="FFFFFF"/>
+          <w:lang w:val="en-US"/>
+        </w:rPr>
+      </w:pPr>
+      <w:r>
+        <w:rPr>
+          <w:rFonts w:ascii="Georgia" w:hAnsi="Georgia"/>
+          <w:i/>
+          <w:iCs/>
+          <w:color w:val="0A0A0A"/>
+          <w:shd w:val="clear" w:color="auto" w:fill="FFFFFF"/>
+          <w:lang w:val="en-US"/>
+        </w:rPr>
+        <w:t xml:space="preserve">12 </w:t>
+      </w:r>
+      <w:r>
+        <w:rPr>
+          <w:rFonts w:ascii="Georgia" w:hAnsi="Georgia"/>
+          <w:i/>
+          <w:iCs/>
+          <w:color w:val="0A0A0A"/>
+          <w:shd w:val="clear" w:color="auto" w:fill="FFFFFF"/>
+          <w:lang w:val="en-US"/>
+        </w:rPr>
+        <w:t>Black Hammer #12</w:t>
+      </w:r>
+      <w:r>
+        <w:rPr>
+          <w:rFonts w:ascii="Georgia" w:hAnsi="Georgia"/>
+          <w:i/>
+          <w:iCs/>
+          <w:color w:val="0A0A0A"/>
+          <w:shd w:val="clear" w:color="auto" w:fill="FFFFFF"/>
+          <w:lang w:val="en-US"/>
+        </w:rPr>
+        <w:tab/>
+      </w:r>
+      <w:r>
+        <w:rPr>
+          <w:rFonts w:ascii="Georgia" w:hAnsi="Georgia"/>
+          <w:i/>
+          <w:iCs/>
+          <w:color w:val="0A0A0A"/>
+          <w:shd w:val="clear" w:color="auto" w:fill="FFFFFF"/>
+          <w:lang w:val="en-US"/>
+        </w:rPr>
+        <w:tab/>
+        <w:t>50kr</w:t>
+      </w:r>
+      <w:bookmarkStart w:id="0" w:name="_GoBack"/>
+      <w:bookmarkEnd w:id="0"/>
+    </w:p>
+    <w:p>
+      <w:pPr>
+        <w:autoSpaceDE w:val="0"/>
+        <w:autoSpaceDN w:val="0"/>
+        <w:adjustRightInd w:val="0"/>
+        <w:spacing w:after="0" w:line="240" w:lineRule="auto"/>
+        <w:rPr>
+          <w:rFonts w:ascii="Georgia" w:hAnsi="Georgia"/>
+          <w:i/>
+          <w:iCs/>
+          <w:color w:val="0A0A0A"/>
+          <w:shd w:val="clear" w:color="auto" w:fill="FFFFFF"/>
+          <w:lang w:val="en-US"/>
+        </w:rPr>
+      </w:pPr>
     </w:p>
     <w:p>
       <w:pPr>
@@ -740,83 +845,6 @@
           <w:lang w:val="en-US"/>
         </w:rPr>
       </w:pPr>
-      <w:r>
-        <w:rPr>
-          <w:rFonts w:ascii="Georgia" w:hAnsi="Georgia"/>
-          <w:i/>
-          <w:iCs/>
-          <w:color w:val="0A0A0A"/>
-          <w:shd w:val="clear" w:color="auto" w:fill="FFFFFF"/>
-          <w:lang w:val="en-US"/>
-        </w:rPr>
-        <w:t>10</w:t>
-      </w:r>
-      <w:r>
-        <w:rPr>
-          <w:rFonts w:ascii="Georgia" w:hAnsi="Georgia"/>
-          <w:i/>
-          <w:iCs/>
-          <w:color w:val="0A0A0A"/>
-          <w:shd w:val="clear" w:color="auto" w:fill="FFFFFF"/>
-          <w:lang w:val="en-US"/>
-        </w:rPr>
-        <w:t xml:space="preserve"> </w:t>
-      </w:r>
-      <w:r>
-        <w:rPr>
-          <w:rFonts w:ascii="Georgia" w:hAnsi="Georgia"/>
-          <w:i/>
-          <w:iCs/>
-          <w:color w:val="0A0A0A"/>
-          <w:shd w:val="clear" w:color="auto" w:fill="FFFFFF"/>
-          <w:lang w:val="en-US"/>
-        </w:rPr>
-        <w:t>Captain America #695</w:t>
-      </w:r>
-      <w:r>
-        <w:rPr>
-          <w:rFonts w:ascii="Georgia" w:hAnsi="Georgia"/>
-          <w:i/>
-          <w:iCs/>
-          <w:color w:val="0A0A0A"/>
-          <w:shd w:val="clear" w:color="auto" w:fill="FFFFFF"/>
-          <w:lang w:val="en-US"/>
-        </w:rPr>
-        <w:t xml:space="preserve"> </w:t>
-      </w:r>
-      <w:r>
-        <w:rPr>
-          <w:rFonts w:ascii="Georgia" w:hAnsi="Georgia"/>
-          <w:i/>
-          <w:iCs/>
-          <w:color w:val="0A0A0A"/>
-          <w:shd w:val="clear" w:color="auto" w:fill="FFFFFF"/>
-          <w:lang w:val="en-US"/>
-        </w:rPr>
-        <w:tab/>
-      </w:r>
-      <w:r>
-        <w:rPr>
-          <w:rFonts w:ascii="Georgia" w:hAnsi="Georgia"/>
-          <w:i/>
-          <w:iCs/>
-          <w:color w:val="0A0A0A"/>
-          <w:shd w:val="clear" w:color="auto" w:fill="FFFFFF"/>
-          <w:lang w:val="en-US"/>
-        </w:rPr>
-        <w:t>5</w:t>
-      </w:r>
-      <w:r>
-        <w:rPr>
-          <w:rFonts w:ascii="Georgia" w:hAnsi="Georgia"/>
-          <w:i/>
-          <w:iCs/>
-          <w:color w:val="0A0A0A"/>
-          <w:shd w:val="clear" w:color="auto" w:fill="FFFFFF"/>
-          <w:lang w:val="en-US"/>
-        </w:rPr>
-        <w:t>0kr</w:t>
-      </w:r>
     </w:p>
     <w:p>
       <w:pPr>
@@ -860,31 +888,7 @@
           <w:color w:val="000000"/>
           <w:sz w:val="22"/>
         </w:rPr>
-        <w:t>: 2019-</w:t>
-      </w:r>
-      <w:r>
-        <w:rPr>
-          <w:rFonts w:ascii="Calibri" w:hAnsi="Calibri" w:cs="Calibri"/>
-          <w:color w:val="000000"/>
-          <w:sz w:val="22"/>
-        </w:rPr>
-        <w:t>02</w:t>
-      </w:r>
-      <w:r>
-        <w:rPr>
-          <w:rFonts w:ascii="Calibri" w:hAnsi="Calibri" w:cs="Calibri"/>
-          <w:color w:val="000000"/>
-          <w:sz w:val="22"/>
-        </w:rPr>
-        <w:t>-</w:t>
-      </w:r>
-      <w:r>
-        <w:rPr>
-          <w:rFonts w:ascii="Calibri" w:hAnsi="Calibri" w:cs="Calibri"/>
-          <w:color w:val="000000"/>
-          <w:sz w:val="22"/>
-        </w:rPr>
-        <w:t>21 Fredrik</w:t>
+        <w:t>: 2019-02-21 Fredrik</w:t>
       </w:r>
     </w:p>
     <w:p>
@@ -964,8 +968,6 @@
         </w:rPr>
         <w:t xml:space="preserve"> kod så bestämde vi att använda det</w:t>
       </w:r>
-      <w:bookmarkStart w:id="0" w:name="_GoBack"/>
-      <w:bookmarkEnd w:id="0"/>
     </w:p>
     <w:p>
       <w:pPr>
@@ -1003,7 +1005,6 @@
           <w:rFonts w:ascii="Calibri-Light" w:hAnsi="Calibri-Light" w:cs="Calibri-Light"/>
           <w:color w:val="2E74B6"/>
           <w:szCs w:val="24"/>
-          <w:lang w:val="en-US"/>
         </w:rPr>
       </w:pPr>
       <w:r>
@@ -1011,7 +1012,6 @@
           <w:rFonts w:ascii="Calibri-Light" w:hAnsi="Calibri-Light" w:cs="Calibri-Light"/>
           <w:color w:val="2E74B6"/>
           <w:szCs w:val="24"/>
-          <w:lang w:val="en-US"/>
         </w:rPr>
         <w:t>FMM.nu</w:t>
       </w:r>
@@ -1020,7 +1020,6 @@
           <w:rFonts w:ascii="Calibri-Light" w:hAnsi="Calibri-Light" w:cs="Calibri-Light"/>
           <w:color w:val="2E74B6"/>
           <w:szCs w:val="24"/>
-          <w:lang w:val="en-US"/>
         </w:rPr>
         <w:t xml:space="preserve"> </w:t>
       </w:r>
@@ -1029,17 +1028,32 @@
           <w:rFonts w:ascii="Calibri-Light" w:hAnsi="Calibri-Light" w:cs="Calibri-Light"/>
           <w:color w:val="2E74B6"/>
           <w:szCs w:val="24"/>
-          <w:lang w:val="en-US"/>
-        </w:rPr>
-        <w:tab/>
-        <w:t xml:space="preserve">Admin: </w:t>
-      </w:r>
+        </w:rPr>
+        <w:tab/>
+      </w:r>
+      <w:proofErr w:type="spellStart"/>
       <w:r>
         <w:rPr>
           <w:rFonts w:ascii="Calibri-Light" w:hAnsi="Calibri-Light" w:cs="Calibri-Light"/>
           <w:color w:val="2E74B6"/>
           <w:szCs w:val="24"/>
-          <w:lang w:val="en-US"/>
+        </w:rPr>
+        <w:t>Admin</w:t>
+      </w:r>
+      <w:proofErr w:type="spellEnd"/>
+      <w:r>
+        <w:rPr>
+          <w:rFonts w:ascii="Calibri-Light" w:hAnsi="Calibri-Light" w:cs="Calibri-Light"/>
+          <w:color w:val="2E74B6"/>
+          <w:szCs w:val="24"/>
+        </w:rPr>
+        <w:t xml:space="preserve">: </w:t>
+      </w:r>
+      <w:r>
+        <w:rPr>
+          <w:rFonts w:ascii="Calibri-Light" w:hAnsi="Calibri-Light" w:cs="Calibri-Light"/>
+          <w:color w:val="2E74B6"/>
+          <w:szCs w:val="24"/>
         </w:rPr>
         <w:tab/>
         <w:t>Pass:</w:t>
@@ -1056,7 +1070,6 @@
           <w:color w:val="2E74B6"/>
           <w:sz w:val="32"/>
           <w:szCs w:val="32"/>
-          <w:lang w:val="en-US"/>
         </w:rPr>
       </w:pPr>
     </w:p>
@@ -1071,7 +1084,6 @@
           <w:color w:val="2E74B6"/>
           <w:sz w:val="32"/>
           <w:szCs w:val="32"/>
-          <w:lang w:val="en-US"/>
         </w:rPr>
       </w:pPr>
     </w:p>

</xml_diff>

<commit_message>
Projekt Arbt Dag Up
</commit_message>
<xml_diff>
--- a/ProjektArbete Dagbok Backend.docx
+++ b/ProjektArbete Dagbok Backend.docx
@@ -979,39 +979,7 @@
           <w:color w:val="000000"/>
           <w:sz w:val="22"/>
         </w:rPr>
-        <w:t>: 2019-0</w:t>
-      </w:r>
-      <w:r>
-        <w:rPr>
-          <w:rFonts w:ascii="Calibri" w:hAnsi="Calibri" w:cs="Calibri"/>
-          <w:color w:val="000000"/>
-          <w:sz w:val="22"/>
-        </w:rPr>
-        <w:t>3</w:t>
-      </w:r>
-      <w:r>
-        <w:rPr>
-          <w:rFonts w:ascii="Calibri" w:hAnsi="Calibri" w:cs="Calibri"/>
-          <w:color w:val="000000"/>
-          <w:sz w:val="22"/>
-        </w:rPr>
-        <w:t>-</w:t>
-      </w:r>
-      <w:r>
-        <w:rPr>
-          <w:rFonts w:ascii="Calibri" w:hAnsi="Calibri" w:cs="Calibri"/>
-          <w:color w:val="000000"/>
-          <w:sz w:val="22"/>
-        </w:rPr>
-        <w:t>04</w:t>
-      </w:r>
-      <w:r>
-        <w:rPr>
-          <w:rFonts w:ascii="Calibri" w:hAnsi="Calibri" w:cs="Calibri"/>
-          <w:color w:val="000000"/>
-          <w:sz w:val="22"/>
-        </w:rPr>
-        <w:t xml:space="preserve"> Fredrik</w:t>
+        <w:t>: 2019-03-04 Fredrik</w:t>
       </w:r>
     </w:p>
     <w:p>
@@ -1047,8 +1015,112 @@
           <w:sz w:val="22"/>
         </w:rPr>
       </w:pPr>
+      <w:r>
+        <w:rPr>
+          <w:rFonts w:ascii="Calibri" w:hAnsi="Calibri" w:cs="Calibri"/>
+          <w:color w:val="000000"/>
+          <w:sz w:val="22"/>
+        </w:rPr>
+        <w:t>Lagt till Extra kolumner för VG uppgiften som vi kanske gör.</w:t>
+      </w:r>
+    </w:p>
+    <w:p>
+      <w:pPr>
+        <w:autoSpaceDE w:val="0"/>
+        <w:autoSpaceDN w:val="0"/>
+        <w:adjustRightInd w:val="0"/>
+        <w:spacing w:after="0" w:line="240" w:lineRule="auto"/>
+        <w:rPr>
+          <w:rFonts w:ascii="Calibri" w:hAnsi="Calibri" w:cs="Calibri"/>
+          <w:color w:val="000000"/>
+          <w:sz w:val="22"/>
+        </w:rPr>
+      </w:pPr>
+      <w:r>
+        <w:rPr>
+          <w:rFonts w:ascii="Calibri" w:hAnsi="Calibri" w:cs="Calibri"/>
+          <w:color w:val="000000"/>
+          <w:sz w:val="22"/>
+        </w:rPr>
+        <w:t xml:space="preserve">Nycklar från andra </w:t>
+      </w:r>
+      <w:proofErr w:type="spellStart"/>
+      <w:r>
+        <w:rPr>
+          <w:rFonts w:ascii="Calibri" w:hAnsi="Calibri" w:cs="Calibri"/>
+          <w:color w:val="000000"/>
+          <w:sz w:val="22"/>
+        </w:rPr>
+        <w:t>tables</w:t>
+      </w:r>
+      <w:proofErr w:type="spellEnd"/>
+      <w:r>
+        <w:rPr>
+          <w:rFonts w:ascii="Calibri" w:hAnsi="Calibri" w:cs="Calibri"/>
+          <w:color w:val="000000"/>
+          <w:sz w:val="22"/>
+        </w:rPr>
+        <w:t xml:space="preserve"> var lite svårare att fixa i </w:t>
+      </w:r>
+      <w:proofErr w:type="spellStart"/>
+      <w:r>
+        <w:rPr>
+          <w:rFonts w:ascii="Calibri" w:hAnsi="Calibri" w:cs="Calibri"/>
+          <w:color w:val="000000"/>
+          <w:sz w:val="22"/>
+        </w:rPr>
+        <w:t>Myadmin</w:t>
+      </w:r>
+      <w:proofErr w:type="spellEnd"/>
+      <w:r>
+        <w:rPr>
+          <w:rFonts w:ascii="Calibri" w:hAnsi="Calibri" w:cs="Calibri"/>
+          <w:color w:val="000000"/>
+          <w:sz w:val="22"/>
+        </w:rPr>
+        <w:t xml:space="preserve"> än i </w:t>
+      </w:r>
+      <w:proofErr w:type="spellStart"/>
+      <w:r>
+        <w:rPr>
+          <w:rFonts w:ascii="Calibri" w:hAnsi="Calibri" w:cs="Calibri"/>
+          <w:color w:val="000000"/>
+          <w:sz w:val="22"/>
+        </w:rPr>
+        <w:t>MySQLWorkbench</w:t>
+      </w:r>
+      <w:proofErr w:type="spellEnd"/>
+      <w:r>
+        <w:rPr>
+          <w:rFonts w:ascii="Calibri" w:hAnsi="Calibri" w:cs="Calibri"/>
+          <w:color w:val="000000"/>
+          <w:sz w:val="22"/>
+        </w:rPr>
+        <w:t xml:space="preserve"> men det fixades efter lite googling.</w:t>
+      </w:r>
       <w:bookmarkStart w:id="0" w:name="_GoBack"/>
       <w:bookmarkEnd w:id="0"/>
+      <w:r>
+        <w:rPr>
+          <w:rFonts w:ascii="Calibri" w:hAnsi="Calibri" w:cs="Calibri"/>
+          <w:color w:val="000000"/>
+          <w:sz w:val="22"/>
+        </w:rPr>
+        <w:t xml:space="preserve"> </w:t>
+      </w:r>
+    </w:p>
+    <w:p>
+      <w:pPr>
+        <w:autoSpaceDE w:val="0"/>
+        <w:autoSpaceDN w:val="0"/>
+        <w:adjustRightInd w:val="0"/>
+        <w:spacing w:after="0" w:line="240" w:lineRule="auto"/>
+        <w:rPr>
+          <w:rFonts w:ascii="Calibri" w:hAnsi="Calibri" w:cs="Calibri"/>
+          <w:color w:val="000000"/>
+          <w:sz w:val="22"/>
+        </w:rPr>
+      </w:pPr>
     </w:p>
     <w:p>
       <w:pPr>
@@ -1542,6 +1614,7 @@
           <w:color w:val="000000"/>
           <w:sz w:val="22"/>
         </w:rPr>
+        <w:lastRenderedPageBreak/>
         <w:t>Skriv dina egna slutsatser och reflektioner.</w:t>
       </w:r>
     </w:p>

</xml_diff>

<commit_message>
Gitenhuben sista för dageb
</commit_message>
<xml_diff>
--- a/ProjektArbete Dagbok Backend.docx
+++ b/ProjektArbete Dagbok Backend.docx
@@ -1096,31 +1096,180 @@
           <w:color w:val="000000"/>
           <w:sz w:val="22"/>
         </w:rPr>
-        <w:t xml:space="preserve"> men det fixades efter lite googling.</w:t>
-      </w:r>
-      <w:bookmarkStart w:id="0" w:name="_GoBack"/>
-      <w:bookmarkEnd w:id="0"/>
-      <w:r>
-        <w:rPr>
-          <w:rFonts w:ascii="Calibri" w:hAnsi="Calibri" w:cs="Calibri"/>
-          <w:color w:val="000000"/>
-          <w:sz w:val="22"/>
-        </w:rPr>
-        <w:t xml:space="preserve"> </w:t>
-      </w:r>
-    </w:p>
-    <w:p>
-      <w:pPr>
-        <w:autoSpaceDE w:val="0"/>
-        <w:autoSpaceDN w:val="0"/>
-        <w:adjustRightInd w:val="0"/>
-        <w:spacing w:after="0" w:line="240" w:lineRule="auto"/>
-        <w:rPr>
-          <w:rFonts w:ascii="Calibri" w:hAnsi="Calibri" w:cs="Calibri"/>
-          <w:color w:val="000000"/>
-          <w:sz w:val="22"/>
-        </w:rPr>
-      </w:pPr>
+        <w:t xml:space="preserve"> men det fixades efter lite googling. </w:t>
+      </w:r>
+    </w:p>
+    <w:p>
+      <w:pPr>
+        <w:autoSpaceDE w:val="0"/>
+        <w:autoSpaceDN w:val="0"/>
+        <w:adjustRightInd w:val="0"/>
+        <w:spacing w:after="0" w:line="240" w:lineRule="auto"/>
+        <w:rPr>
+          <w:rFonts w:ascii="Calibri" w:hAnsi="Calibri" w:cs="Calibri"/>
+          <w:color w:val="000000"/>
+          <w:sz w:val="22"/>
+        </w:rPr>
+      </w:pPr>
+      <w:r>
+        <w:rPr>
+          <w:rFonts w:ascii="Calibri" w:hAnsi="Calibri" w:cs="Calibri"/>
+          <w:color w:val="000000"/>
+          <w:sz w:val="22"/>
+        </w:rPr>
+        <w:t xml:space="preserve">Gjort grunderna till att länka hemsidan med databasen klar och la till </w:t>
+      </w:r>
+      <w:proofErr w:type="spellStart"/>
+      <w:r>
+        <w:rPr>
+          <w:rFonts w:ascii="Calibri" w:hAnsi="Calibri" w:cs="Calibri"/>
+          <w:color w:val="000000"/>
+          <w:sz w:val="22"/>
+        </w:rPr>
+        <w:t>border</w:t>
+      </w:r>
+      <w:proofErr w:type="spellEnd"/>
+      <w:r>
+        <w:rPr>
+          <w:rFonts w:ascii="Calibri" w:hAnsi="Calibri" w:cs="Calibri"/>
+          <w:color w:val="000000"/>
+          <w:sz w:val="22"/>
+        </w:rPr>
+        <w:t xml:space="preserve"> på </w:t>
+      </w:r>
+      <w:proofErr w:type="spellStart"/>
+      <w:r>
+        <w:rPr>
+          <w:rFonts w:ascii="Calibri" w:hAnsi="Calibri" w:cs="Calibri"/>
+          <w:color w:val="000000"/>
+          <w:sz w:val="22"/>
+        </w:rPr>
+        <w:t>body</w:t>
+      </w:r>
+      <w:proofErr w:type="spellEnd"/>
+      <w:r>
+        <w:rPr>
+          <w:rFonts w:ascii="Calibri" w:hAnsi="Calibri" w:cs="Calibri"/>
+          <w:color w:val="000000"/>
+          <w:sz w:val="22"/>
+        </w:rPr>
+        <w:t xml:space="preserve"> då det störde mig hur det såg ut.</w:t>
+      </w:r>
+    </w:p>
+    <w:p>
+      <w:pPr>
+        <w:autoSpaceDE w:val="0"/>
+        <w:autoSpaceDN w:val="0"/>
+        <w:adjustRightInd w:val="0"/>
+        <w:spacing w:after="0" w:line="240" w:lineRule="auto"/>
+        <w:rPr>
+          <w:rFonts w:ascii="Calibri" w:hAnsi="Calibri" w:cs="Calibri"/>
+          <w:color w:val="000000"/>
+          <w:sz w:val="22"/>
+        </w:rPr>
+      </w:pPr>
+      <w:r>
+        <w:rPr>
+          <w:rFonts w:ascii="Calibri" w:hAnsi="Calibri" w:cs="Calibri"/>
+          <w:color w:val="000000"/>
+          <w:sz w:val="22"/>
+        </w:rPr>
+        <w:t xml:space="preserve">Gjorde Body till </w:t>
+      </w:r>
+      <w:proofErr w:type="spellStart"/>
+      <w:r>
+        <w:rPr>
+          <w:rFonts w:ascii="Calibri" w:hAnsi="Calibri" w:cs="Calibri"/>
+          <w:color w:val="000000"/>
+          <w:sz w:val="22"/>
+        </w:rPr>
+        <w:t>Hotpink</w:t>
+      </w:r>
+      <w:proofErr w:type="spellEnd"/>
+      <w:r>
+        <w:rPr>
+          <w:rFonts w:ascii="Calibri" w:hAnsi="Calibri" w:cs="Calibri"/>
+          <w:color w:val="000000"/>
+          <w:sz w:val="22"/>
+        </w:rPr>
+        <w:t xml:space="preserve"> och la till en vit box på Seriebutiken texten </w:t>
+      </w:r>
+      <w:r>
+        <w:rPr>
+          <w:rFonts w:ascii="Calibri" w:hAnsi="Calibri" w:cs="Calibri"/>
+          <w:color w:val="000000"/>
+          <w:sz w:val="22"/>
+        </w:rPr>
+        <w:t xml:space="preserve">blev lite problem då </w:t>
+      </w:r>
+      <w:r>
+        <w:rPr>
+          <w:rFonts w:ascii="Calibri" w:hAnsi="Calibri" w:cs="Calibri"/>
+          <w:color w:val="000000"/>
+          <w:sz w:val="22"/>
+        </w:rPr>
+        <w:t>man missade en &lt;/a&gt; avslut men fixades sen.</w:t>
+      </w:r>
+    </w:p>
+    <w:p>
+      <w:pPr>
+        <w:autoSpaceDE w:val="0"/>
+        <w:autoSpaceDN w:val="0"/>
+        <w:adjustRightInd w:val="0"/>
+        <w:spacing w:after="0" w:line="240" w:lineRule="auto"/>
+        <w:rPr>
+          <w:rFonts w:ascii="Calibri" w:hAnsi="Calibri" w:cs="Calibri"/>
+          <w:color w:val="000000"/>
+          <w:sz w:val="22"/>
+        </w:rPr>
+      </w:pPr>
+    </w:p>
+    <w:p>
+      <w:pPr>
+        <w:autoSpaceDE w:val="0"/>
+        <w:autoSpaceDN w:val="0"/>
+        <w:adjustRightInd w:val="0"/>
+        <w:spacing w:after="0" w:line="240" w:lineRule="auto"/>
+        <w:rPr>
+          <w:rFonts w:ascii="Calibri" w:hAnsi="Calibri" w:cs="Calibri"/>
+          <w:color w:val="000000"/>
+          <w:sz w:val="22"/>
+        </w:rPr>
+      </w:pPr>
+      <w:r>
+        <w:rPr>
+          <w:rFonts w:ascii="Calibri-Bold" w:hAnsi="Calibri-Bold" w:cs="Calibri-Bold"/>
+          <w:b/>
+          <w:bCs/>
+          <w:color w:val="000000"/>
+          <w:sz w:val="22"/>
+        </w:rPr>
+        <w:t>Datum</w:t>
+      </w:r>
+      <w:r>
+        <w:rPr>
+          <w:rFonts w:ascii="Calibri" w:hAnsi="Calibri" w:cs="Calibri"/>
+          <w:color w:val="000000"/>
+          <w:sz w:val="22"/>
+        </w:rPr>
+        <w:t>: 2019-03-0</w:t>
+      </w:r>
+      <w:r>
+        <w:rPr>
+          <w:rFonts w:ascii="Calibri" w:hAnsi="Calibri" w:cs="Calibri"/>
+          <w:color w:val="000000"/>
+          <w:sz w:val="22"/>
+        </w:rPr>
+        <w:t>6</w:t>
+      </w:r>
+      <w:r>
+        <w:rPr>
+          <w:rFonts w:ascii="Calibri" w:hAnsi="Calibri" w:cs="Calibri"/>
+          <w:color w:val="000000"/>
+          <w:sz w:val="22"/>
+        </w:rPr>
+        <w:t xml:space="preserve"> Fredrik</w:t>
+      </w:r>
     </w:p>
     <w:p>
       <w:pPr>
@@ -1472,8 +1621,50 @@
           <w:color w:val="000000"/>
           <w:sz w:val="22"/>
         </w:rPr>
-        <w:t>: SKRIV_DITT_NAMN</w:t>
-      </w:r>
+        <w:t xml:space="preserve">: </w:t>
+      </w:r>
+      <w:proofErr w:type="spellStart"/>
+      <w:r>
+        <w:rPr>
+          <w:rFonts w:ascii="Calibri" w:hAnsi="Calibri" w:cs="Calibri"/>
+          <w:color w:val="000000"/>
+          <w:sz w:val="22"/>
+        </w:rPr>
+        <w:t>Fredrik</w:t>
+      </w:r>
+      <w:r>
+        <w:rPr>
+          <w:rFonts w:ascii="Calibri" w:hAnsi="Calibri" w:cs="Calibri"/>
+          <w:color w:val="000000"/>
+          <w:sz w:val="22"/>
+        </w:rPr>
+        <w:t>_</w:t>
+      </w:r>
+      <w:r>
+        <w:rPr>
+          <w:rFonts w:ascii="Calibri" w:hAnsi="Calibri" w:cs="Calibri"/>
+          <w:color w:val="000000"/>
+          <w:sz w:val="22"/>
+        </w:rPr>
+        <w:t>Vallez</w:t>
+      </w:r>
+      <w:r>
+        <w:rPr>
+          <w:rFonts w:ascii="Calibri" w:hAnsi="Calibri" w:cs="Calibri"/>
+          <w:color w:val="000000"/>
+          <w:sz w:val="22"/>
+        </w:rPr>
+        <w:t>_</w:t>
+      </w:r>
+      <w:r>
+        <w:rPr>
+          <w:rFonts w:ascii="Calibri" w:hAnsi="Calibri" w:cs="Calibri"/>
+          <w:color w:val="000000"/>
+          <w:sz w:val="22"/>
+        </w:rPr>
+        <w:t>Ohlden</w:t>
+      </w:r>
+      <w:proofErr w:type="spellEnd"/>
     </w:p>
     <w:p>
       <w:pPr>
@@ -1518,6 +1709,8 @@
         </w:rPr>
         <w:t>Beskriv uppgiften kort.</w:t>
       </w:r>
+      <w:bookmarkStart w:id="0" w:name="_GoBack"/>
+      <w:bookmarkEnd w:id="0"/>
     </w:p>
     <w:p>
       <w:pPr>
@@ -1539,6 +1732,7 @@
           <w:sz w:val="32"/>
           <w:szCs w:val="32"/>
         </w:rPr>
+        <w:lastRenderedPageBreak/>
         <w:t>Genomförande</w:t>
       </w:r>
     </w:p>
@@ -1614,7 +1808,6 @@
           <w:color w:val="000000"/>
           <w:sz w:val="22"/>
         </w:rPr>
-        <w:lastRenderedPageBreak/>
         <w:t>Skriv dina egna slutsatser och reflektioner.</w:t>
       </w:r>
     </w:p>

</xml_diff>

<commit_message>
Databas update  Movies till > Show-Comics + ändringar
</commit_message>
<xml_diff>
--- a/ProjektArbete Dagbok Backend.docx
+++ b/ProjektArbete Dagbok Backend.docx
@@ -1098,6 +1098,24 @@
         </w:rPr>
         <w:t xml:space="preserve"> men det fixades efter lite googling. </w:t>
       </w:r>
+      <w:r>
+        <w:rPr>
+          <w:rFonts w:ascii="Calibri" w:hAnsi="Calibri" w:cs="Calibri"/>
+          <w:color w:val="000000"/>
+          <w:sz w:val="22"/>
+        </w:rPr>
+        <w:t xml:space="preserve"> Dock kanske vi inte behöver det i s</w:t>
+      </w:r>
+      <w:bookmarkStart w:id="0" w:name="_GoBack"/>
+      <w:bookmarkEnd w:id="0"/>
+      <w:r>
+        <w:rPr>
+          <w:rFonts w:ascii="Calibri" w:hAnsi="Calibri" w:cs="Calibri"/>
+          <w:color w:val="000000"/>
+          <w:sz w:val="22"/>
+        </w:rPr>
+        <w:t>lut ändan.</w:t>
+      </w:r>
     </w:p>
     <w:p>
       <w:pPr>
@@ -1252,23 +1270,7 @@
           <w:color w:val="000000"/>
           <w:sz w:val="22"/>
         </w:rPr>
-        <w:t>: 2019-03-0</w:t>
-      </w:r>
-      <w:r>
-        <w:rPr>
-          <w:rFonts w:ascii="Calibri" w:hAnsi="Calibri" w:cs="Calibri"/>
-          <w:color w:val="000000"/>
-          <w:sz w:val="22"/>
-        </w:rPr>
-        <w:t>6</w:t>
-      </w:r>
-      <w:r>
-        <w:rPr>
-          <w:rFonts w:ascii="Calibri" w:hAnsi="Calibri" w:cs="Calibri"/>
-          <w:color w:val="000000"/>
-          <w:sz w:val="22"/>
-        </w:rPr>
-        <w:t xml:space="preserve"> Fredrik</w:t>
+        <w:t>: 2019-03-06 Fredrik</w:t>
       </w:r>
     </w:p>
     <w:p>
@@ -1709,8 +1711,6 @@
         </w:rPr>
         <w:t>Beskriv uppgiften kort.</w:t>
       </w:r>
-      <w:bookmarkStart w:id="0" w:name="_GoBack"/>
-      <w:bookmarkEnd w:id="0"/>
     </w:p>
     <w:p>
       <w:pPr>

</xml_diff>

<commit_message>
Dagbok och Register tester header har nu Register i topen Glöm inte!
</commit_message>
<xml_diff>
--- a/ProjektArbete Dagbok Backend.docx
+++ b/ProjektArbete Dagbok Backend.docx
@@ -1104,17 +1104,7 @@
           <w:color w:val="000000"/>
           <w:sz w:val="22"/>
         </w:rPr>
-        <w:t xml:space="preserve"> Dock kanske vi inte behöver det i s</w:t>
-      </w:r>
-      <w:bookmarkStart w:id="0" w:name="_GoBack"/>
-      <w:bookmarkEnd w:id="0"/>
-      <w:r>
-        <w:rPr>
-          <w:rFonts w:ascii="Calibri" w:hAnsi="Calibri" w:cs="Calibri"/>
-          <w:color w:val="000000"/>
-          <w:sz w:val="22"/>
-        </w:rPr>
-        <w:t>lut ändan.</w:t>
+        <w:t xml:space="preserve"> Dock kanske vi inte behöver det i slut ändan.</w:t>
       </w:r>
     </w:p>
     <w:p>
@@ -1285,19 +1275,317 @@
           <w:sz w:val="22"/>
         </w:rPr>
       </w:pPr>
-    </w:p>
-    <w:p>
-      <w:pPr>
-        <w:autoSpaceDE w:val="0"/>
-        <w:autoSpaceDN w:val="0"/>
-        <w:adjustRightInd w:val="0"/>
-        <w:spacing w:after="0" w:line="240" w:lineRule="auto"/>
-        <w:rPr>
-          <w:rFonts w:ascii="Calibri" w:hAnsi="Calibri" w:cs="Calibri"/>
-          <w:color w:val="000000"/>
-          <w:sz w:val="22"/>
-        </w:rPr>
-      </w:pPr>
+      <w:r>
+        <w:rPr>
+          <w:rFonts w:ascii="Calibri" w:hAnsi="Calibri" w:cs="Calibri"/>
+          <w:color w:val="000000"/>
+          <w:sz w:val="22"/>
+        </w:rPr>
+        <w:t xml:space="preserve">Fixat registrering </w:t>
+      </w:r>
+      <w:r>
+        <w:rPr>
+          <w:rFonts w:ascii="Calibri" w:hAnsi="Calibri" w:cs="Calibri"/>
+          <w:color w:val="000000"/>
+          <w:sz w:val="22"/>
+        </w:rPr>
+        <w:t xml:space="preserve">testat lite </w:t>
+      </w:r>
+      <w:proofErr w:type="spellStart"/>
+      <w:r>
+        <w:rPr>
+          <w:rFonts w:ascii="Calibri" w:hAnsi="Calibri" w:cs="Calibri"/>
+          <w:color w:val="000000"/>
+          <w:sz w:val="22"/>
+        </w:rPr>
+        <w:t>password</w:t>
+      </w:r>
+      <w:proofErr w:type="spellEnd"/>
+      <w:r>
+        <w:rPr>
+          <w:rFonts w:ascii="Calibri" w:hAnsi="Calibri" w:cs="Calibri"/>
+          <w:color w:val="000000"/>
+          <w:sz w:val="22"/>
+        </w:rPr>
+        <w:t xml:space="preserve"> gömdes inte fixade med </w:t>
+      </w:r>
+      <w:proofErr w:type="spellStart"/>
+      <w:r>
+        <w:rPr>
+          <w:rFonts w:ascii="Calibri" w:hAnsi="Calibri" w:cs="Calibri"/>
+          <w:color w:val="000000"/>
+          <w:sz w:val="22"/>
+        </w:rPr>
+        <w:t>Password</w:t>
+      </w:r>
+      <w:proofErr w:type="spellEnd"/>
+      <w:r>
+        <w:rPr>
+          <w:rFonts w:ascii="Calibri" w:hAnsi="Calibri" w:cs="Calibri"/>
+          <w:color w:val="000000"/>
+          <w:sz w:val="22"/>
+        </w:rPr>
+        <w:t xml:space="preserve"> </w:t>
+      </w:r>
+      <w:proofErr w:type="spellStart"/>
+      <w:r>
+        <w:rPr>
+          <w:rFonts w:ascii="Calibri" w:hAnsi="Calibri" w:cs="Calibri"/>
+          <w:color w:val="000000"/>
+          <w:sz w:val="22"/>
+        </w:rPr>
+        <w:t>class</w:t>
+      </w:r>
+      <w:bookmarkStart w:id="0" w:name="_GoBack"/>
+      <w:bookmarkEnd w:id="0"/>
+      <w:proofErr w:type="spellEnd"/>
+      <w:r>
+        <w:rPr>
+          <w:rFonts w:ascii="Calibri" w:hAnsi="Calibri" w:cs="Calibri"/>
+          <w:color w:val="000000"/>
+          <w:sz w:val="22"/>
+        </w:rPr>
+        <w:t xml:space="preserve"> Mer testning behövs.</w:t>
+      </w:r>
+    </w:p>
+    <w:p>
+      <w:pPr>
+        <w:autoSpaceDE w:val="0"/>
+        <w:autoSpaceDN w:val="0"/>
+        <w:adjustRightInd w:val="0"/>
+        <w:spacing w:after="0" w:line="240" w:lineRule="auto"/>
+        <w:rPr>
+          <w:rFonts w:ascii="Calibri" w:hAnsi="Calibri" w:cs="Calibri"/>
+          <w:color w:val="000000"/>
+          <w:sz w:val="22"/>
+        </w:rPr>
+      </w:pPr>
+      <w:r>
+        <w:rPr>
+          <w:rFonts w:ascii="Calibri" w:hAnsi="Calibri" w:cs="Calibri"/>
+          <w:color w:val="000000"/>
+          <w:sz w:val="22"/>
+        </w:rPr>
+        <w:t xml:space="preserve">Bytt namn och ändrat i </w:t>
+      </w:r>
+      <w:proofErr w:type="spellStart"/>
+      <w:r>
+        <w:rPr>
+          <w:rFonts w:ascii="Calibri" w:hAnsi="Calibri" w:cs="Calibri"/>
+          <w:color w:val="000000"/>
+          <w:sz w:val="22"/>
+        </w:rPr>
+        <w:t>coden</w:t>
+      </w:r>
+      <w:proofErr w:type="spellEnd"/>
+      <w:r>
+        <w:rPr>
+          <w:rFonts w:ascii="Calibri" w:hAnsi="Calibri" w:cs="Calibri"/>
+          <w:color w:val="000000"/>
+          <w:sz w:val="22"/>
+        </w:rPr>
+        <w:t xml:space="preserve"> på Show Movies nu Show </w:t>
+      </w:r>
+      <w:proofErr w:type="spellStart"/>
+      <w:r>
+        <w:rPr>
+          <w:rFonts w:ascii="Calibri" w:hAnsi="Calibri" w:cs="Calibri"/>
+          <w:color w:val="000000"/>
+          <w:sz w:val="22"/>
+        </w:rPr>
+        <w:t>Comics</w:t>
+      </w:r>
+      <w:proofErr w:type="spellEnd"/>
+      <w:r>
+        <w:rPr>
+          <w:rFonts w:ascii="Calibri" w:hAnsi="Calibri" w:cs="Calibri"/>
+          <w:color w:val="000000"/>
+          <w:sz w:val="22"/>
+        </w:rPr>
+        <w:t xml:space="preserve"> det är Köp för pris istället nu.</w:t>
+      </w:r>
+    </w:p>
+    <w:p>
+      <w:pPr>
+        <w:autoSpaceDE w:val="0"/>
+        <w:autoSpaceDN w:val="0"/>
+        <w:adjustRightInd w:val="0"/>
+        <w:spacing w:after="0" w:line="240" w:lineRule="auto"/>
+        <w:rPr>
+          <w:rFonts w:ascii="Calibri" w:hAnsi="Calibri" w:cs="Calibri"/>
+          <w:color w:val="000000"/>
+          <w:sz w:val="22"/>
+        </w:rPr>
+      </w:pPr>
+      <w:r>
+        <w:rPr>
+          <w:rFonts w:ascii="Calibri" w:hAnsi="Calibri" w:cs="Calibri"/>
+          <w:color w:val="000000"/>
+          <w:sz w:val="22"/>
+        </w:rPr>
+        <w:t>Hittat en Login form på W3schools och PHP Session som kanske funkar.</w:t>
+      </w:r>
+    </w:p>
+    <w:p>
+      <w:pPr>
+        <w:autoSpaceDE w:val="0"/>
+        <w:autoSpaceDN w:val="0"/>
+        <w:adjustRightInd w:val="0"/>
+        <w:spacing w:after="0" w:line="240" w:lineRule="auto"/>
+        <w:rPr>
+          <w:rFonts w:ascii="Calibri" w:hAnsi="Calibri" w:cs="Calibri"/>
+          <w:b/>
+          <w:i/>
+          <w:color w:val="000000"/>
+          <w:sz w:val="22"/>
+        </w:rPr>
+      </w:pPr>
+    </w:p>
+    <w:p>
+      <w:pPr>
+        <w:autoSpaceDE w:val="0"/>
+        <w:autoSpaceDN w:val="0"/>
+        <w:adjustRightInd w:val="0"/>
+        <w:spacing w:after="0" w:line="240" w:lineRule="auto"/>
+        <w:rPr>
+          <w:rFonts w:ascii="Calibri" w:hAnsi="Calibri" w:cs="Calibri"/>
+          <w:color w:val="000000"/>
+          <w:sz w:val="22"/>
+        </w:rPr>
+      </w:pPr>
+      <w:r>
+        <w:rPr>
+          <w:rFonts w:ascii="Calibri" w:hAnsi="Calibri" w:cs="Calibri"/>
+          <w:b/>
+          <w:i/>
+          <w:color w:val="000000"/>
+          <w:sz w:val="22"/>
+        </w:rPr>
+        <w:t>Måste fixa</w:t>
+      </w:r>
+      <w:r>
+        <w:rPr>
+          <w:rFonts w:ascii="Calibri" w:hAnsi="Calibri" w:cs="Calibri"/>
+          <w:color w:val="000000"/>
+          <w:sz w:val="22"/>
+        </w:rPr>
+        <w:t xml:space="preserve"> </w:t>
+      </w:r>
+    </w:p>
+    <w:p>
+      <w:pPr>
+        <w:autoSpaceDE w:val="0"/>
+        <w:autoSpaceDN w:val="0"/>
+        <w:adjustRightInd w:val="0"/>
+        <w:spacing w:after="0" w:line="240" w:lineRule="auto"/>
+        <w:rPr>
+          <w:rFonts w:ascii="Calibri" w:hAnsi="Calibri" w:cs="Calibri"/>
+          <w:color w:val="000000"/>
+          <w:sz w:val="22"/>
+        </w:rPr>
+      </w:pPr>
+      <w:r>
+        <w:rPr>
+          <w:rFonts w:ascii="Calibri" w:hAnsi="Calibri" w:cs="Calibri"/>
+          <w:color w:val="000000"/>
+          <w:sz w:val="22"/>
+        </w:rPr>
+        <w:t>Login</w:t>
+      </w:r>
+      <w:r>
+        <w:rPr>
+          <w:rFonts w:ascii="Calibri" w:hAnsi="Calibri" w:cs="Calibri"/>
+          <w:color w:val="000000"/>
+          <w:sz w:val="22"/>
+        </w:rPr>
+        <w:t xml:space="preserve"> sida</w:t>
+      </w:r>
+      <w:r>
+        <w:rPr>
+          <w:rFonts w:ascii="Calibri" w:hAnsi="Calibri" w:cs="Calibri"/>
+          <w:color w:val="000000"/>
+          <w:sz w:val="22"/>
+        </w:rPr>
+        <w:t xml:space="preserve"> + Session.</w:t>
+      </w:r>
+    </w:p>
+    <w:p>
+      <w:pPr>
+        <w:autoSpaceDE w:val="0"/>
+        <w:autoSpaceDN w:val="0"/>
+        <w:adjustRightInd w:val="0"/>
+        <w:spacing w:after="0" w:line="240" w:lineRule="auto"/>
+        <w:rPr>
+          <w:rFonts w:ascii="Calibri" w:hAnsi="Calibri" w:cs="Calibri"/>
+          <w:color w:val="000000"/>
+          <w:sz w:val="22"/>
+        </w:rPr>
+      </w:pPr>
+      <w:r>
+        <w:rPr>
+          <w:rFonts w:ascii="Calibri" w:hAnsi="Calibri" w:cs="Calibri"/>
+          <w:color w:val="000000"/>
+          <w:sz w:val="22"/>
+        </w:rPr>
+        <w:t>Orders sida och allt till det.</w:t>
+      </w:r>
+    </w:p>
+    <w:p>
+      <w:pPr>
+        <w:autoSpaceDE w:val="0"/>
+        <w:autoSpaceDN w:val="0"/>
+        <w:adjustRightInd w:val="0"/>
+        <w:spacing w:after="0" w:line="240" w:lineRule="auto"/>
+        <w:rPr>
+          <w:rFonts w:ascii="Calibri" w:hAnsi="Calibri" w:cs="Calibri"/>
+          <w:color w:val="000000"/>
+          <w:sz w:val="22"/>
+        </w:rPr>
+      </w:pPr>
+      <w:r>
+        <w:rPr>
+          <w:rFonts w:ascii="Calibri" w:hAnsi="Calibri" w:cs="Calibri"/>
+          <w:color w:val="000000"/>
+          <w:sz w:val="22"/>
+        </w:rPr>
+        <w:t xml:space="preserve">Registrering sida och </w:t>
+      </w:r>
+      <w:proofErr w:type="spellStart"/>
+      <w:r>
+        <w:rPr>
+          <w:rFonts w:ascii="Calibri" w:hAnsi="Calibri" w:cs="Calibri"/>
+          <w:color w:val="000000"/>
+          <w:sz w:val="22"/>
+        </w:rPr>
+        <w:t>Password</w:t>
+      </w:r>
+      <w:proofErr w:type="spellEnd"/>
+      <w:r>
+        <w:rPr>
+          <w:rFonts w:ascii="Calibri" w:hAnsi="Calibri" w:cs="Calibri"/>
+          <w:color w:val="000000"/>
+          <w:sz w:val="22"/>
+        </w:rPr>
+        <w:t xml:space="preserve"> </w:t>
+      </w:r>
+      <w:proofErr w:type="spellStart"/>
+      <w:r>
+        <w:rPr>
+          <w:rFonts w:ascii="Calibri" w:hAnsi="Calibri" w:cs="Calibri"/>
+          <w:color w:val="000000"/>
+          <w:sz w:val="22"/>
+        </w:rPr>
+        <w:t>Hash</w:t>
+      </w:r>
+      <w:proofErr w:type="spellEnd"/>
+      <w:r>
+        <w:rPr>
+          <w:rFonts w:ascii="Calibri" w:hAnsi="Calibri" w:cs="Calibri"/>
+          <w:color w:val="000000"/>
+          <w:sz w:val="22"/>
+        </w:rPr>
+        <w:t>.</w:t>
+      </w:r>
     </w:p>
     <w:p>
       <w:pPr>
@@ -1512,6 +1800,7 @@
           <w:color w:val="000000"/>
           <w:sz w:val="22"/>
         </w:rPr>
+        <w:lastRenderedPageBreak/>
         <w:t>Datum</w:t>
       </w:r>
       <w:r>
@@ -1732,7 +2021,6 @@
           <w:sz w:val="32"/>
           <w:szCs w:val="32"/>
         </w:rPr>
-        <w:lastRenderedPageBreak/>
         <w:t>Genomförande</w:t>
       </w:r>
     </w:p>

</xml_diff>

<commit_message>
Ändrat Index till Login som inte är fixad och Lagt till Storepage
</commit_message>
<xml_diff>
--- a/ProjektArbete Dagbok Backend.docx
+++ b/ProjektArbete Dagbok Backend.docx
@@ -815,18 +815,42 @@
           <w:szCs w:val="24"/>
         </w:rPr>
       </w:pPr>
-    </w:p>
-    <w:p>
-      <w:pPr>
-        <w:autoSpaceDE w:val="0"/>
-        <w:autoSpaceDN w:val="0"/>
-        <w:adjustRightInd w:val="0"/>
-        <w:spacing w:after="0" w:line="240" w:lineRule="auto"/>
+      <w:r>
         <w:rPr>
           <w:rFonts w:ascii="Calibri-Light" w:hAnsi="Calibri-Light" w:cs="Calibri-Light"/>
           <w:color w:val="2E74B6"/>
           <w:szCs w:val="24"/>
         </w:rPr>
+        <w:t>Comicbook123 FredrikTestarEmail</w:t>
+      </w:r>
+      <w:r>
+        <w:rPr>
+          <w:rFonts w:ascii="Calibri-Light" w:hAnsi="Calibri-Light" w:cs="Calibri-Light"/>
+          <w:color w:val="2E74B6"/>
+          <w:szCs w:val="24"/>
+        </w:rPr>
+        <w:t>@</w:t>
+      </w:r>
+      <w:r>
+        <w:rPr>
+          <w:rFonts w:ascii="Calibri-Light" w:hAnsi="Calibri-Light" w:cs="Calibri-Light"/>
+          <w:color w:val="2E74B6"/>
+          <w:szCs w:val="24"/>
+        </w:rPr>
+        <w:t>Gmail.com</w:t>
+      </w:r>
+    </w:p>
+    <w:p>
+      <w:pPr>
+        <w:autoSpaceDE w:val="0"/>
+        <w:autoSpaceDN w:val="0"/>
+        <w:adjustRightInd w:val="0"/>
+        <w:spacing w:after="0" w:line="240" w:lineRule="auto"/>
+        <w:rPr>
+          <w:rFonts w:ascii="Calibri-Light" w:hAnsi="Calibri-Light" w:cs="Calibri-Light"/>
+          <w:color w:val="2E74B6"/>
+          <w:szCs w:val="24"/>
+        </w:rPr>
       </w:pPr>
     </w:p>
     <w:p>
@@ -1336,95 +1360,162 @@
         </w:rPr>
         <w:t>class</w:t>
       </w:r>
+      <w:proofErr w:type="spellEnd"/>
+      <w:r>
+        <w:rPr>
+          <w:rFonts w:ascii="Calibri" w:hAnsi="Calibri" w:cs="Calibri"/>
+          <w:color w:val="000000"/>
+          <w:sz w:val="22"/>
+        </w:rPr>
+        <w:t xml:space="preserve"> Mer testning behövs.</w:t>
+      </w:r>
+    </w:p>
+    <w:p>
+      <w:pPr>
+        <w:autoSpaceDE w:val="0"/>
+        <w:autoSpaceDN w:val="0"/>
+        <w:adjustRightInd w:val="0"/>
+        <w:spacing w:after="0" w:line="240" w:lineRule="auto"/>
+        <w:rPr>
+          <w:rFonts w:ascii="Calibri" w:hAnsi="Calibri" w:cs="Calibri"/>
+          <w:color w:val="000000"/>
+          <w:sz w:val="22"/>
+        </w:rPr>
+      </w:pPr>
+      <w:r>
+        <w:rPr>
+          <w:rFonts w:ascii="Calibri" w:hAnsi="Calibri" w:cs="Calibri"/>
+          <w:color w:val="000000"/>
+          <w:sz w:val="22"/>
+        </w:rPr>
+        <w:t xml:space="preserve">Bytt namn och ändrat i </w:t>
+      </w:r>
+      <w:proofErr w:type="spellStart"/>
+      <w:r>
+        <w:rPr>
+          <w:rFonts w:ascii="Calibri" w:hAnsi="Calibri" w:cs="Calibri"/>
+          <w:color w:val="000000"/>
+          <w:sz w:val="22"/>
+        </w:rPr>
+        <w:t>coden</w:t>
+      </w:r>
+      <w:proofErr w:type="spellEnd"/>
+      <w:r>
+        <w:rPr>
+          <w:rFonts w:ascii="Calibri" w:hAnsi="Calibri" w:cs="Calibri"/>
+          <w:color w:val="000000"/>
+          <w:sz w:val="22"/>
+        </w:rPr>
+        <w:t xml:space="preserve"> på Show Movies nu Show </w:t>
+      </w:r>
+      <w:proofErr w:type="spellStart"/>
+      <w:r>
+        <w:rPr>
+          <w:rFonts w:ascii="Calibri" w:hAnsi="Calibri" w:cs="Calibri"/>
+          <w:color w:val="000000"/>
+          <w:sz w:val="22"/>
+        </w:rPr>
+        <w:t>Comics</w:t>
+      </w:r>
+      <w:proofErr w:type="spellEnd"/>
+      <w:r>
+        <w:rPr>
+          <w:rFonts w:ascii="Calibri" w:hAnsi="Calibri" w:cs="Calibri"/>
+          <w:color w:val="000000"/>
+          <w:sz w:val="22"/>
+        </w:rPr>
+        <w:t xml:space="preserve"> det är Köp för pris istället nu.</w:t>
+      </w:r>
+    </w:p>
+    <w:p>
+      <w:pPr>
+        <w:autoSpaceDE w:val="0"/>
+        <w:autoSpaceDN w:val="0"/>
+        <w:adjustRightInd w:val="0"/>
+        <w:spacing w:after="0" w:line="240" w:lineRule="auto"/>
+        <w:rPr>
+          <w:rFonts w:ascii="Calibri" w:hAnsi="Calibri" w:cs="Calibri"/>
+          <w:color w:val="000000"/>
+          <w:sz w:val="22"/>
+        </w:rPr>
+      </w:pPr>
+      <w:r>
+        <w:rPr>
+          <w:rFonts w:ascii="Calibri" w:hAnsi="Calibri" w:cs="Calibri"/>
+          <w:color w:val="000000"/>
+          <w:sz w:val="22"/>
+        </w:rPr>
+        <w:t>Hittat en Login form på W3schools och PHP Session som kanske funkar.</w:t>
+      </w:r>
+    </w:p>
+    <w:p>
+      <w:pPr>
+        <w:autoSpaceDE w:val="0"/>
+        <w:autoSpaceDN w:val="0"/>
+        <w:adjustRightInd w:val="0"/>
+        <w:spacing w:after="0" w:line="240" w:lineRule="auto"/>
+        <w:rPr>
+          <w:rFonts w:ascii="Calibri" w:hAnsi="Calibri" w:cs="Calibri"/>
+          <w:b/>
+          <w:i/>
+          <w:color w:val="000000"/>
+          <w:sz w:val="22"/>
+        </w:rPr>
+      </w:pPr>
+    </w:p>
+    <w:p>
+      <w:pPr>
+        <w:autoSpaceDE w:val="0"/>
+        <w:autoSpaceDN w:val="0"/>
+        <w:adjustRightInd w:val="0"/>
+        <w:spacing w:after="0" w:line="240" w:lineRule="auto"/>
+        <w:rPr>
+          <w:rFonts w:ascii="Calibri" w:hAnsi="Calibri" w:cs="Calibri"/>
+          <w:color w:val="000000"/>
+          <w:sz w:val="22"/>
+        </w:rPr>
+      </w:pPr>
+      <w:r>
+        <w:rPr>
+          <w:rFonts w:ascii="Calibri-Bold" w:hAnsi="Calibri-Bold" w:cs="Calibri-Bold"/>
+          <w:b/>
+          <w:bCs/>
+          <w:color w:val="000000"/>
+          <w:sz w:val="22"/>
+        </w:rPr>
+        <w:t>Datum</w:t>
+      </w:r>
+      <w:r>
+        <w:rPr>
+          <w:rFonts w:ascii="Calibri" w:hAnsi="Calibri" w:cs="Calibri"/>
+          <w:color w:val="000000"/>
+          <w:sz w:val="22"/>
+        </w:rPr>
+        <w:t>: 2019-03-06 Fredrik</w:t>
+      </w:r>
+    </w:p>
+    <w:p>
+      <w:pPr>
+        <w:autoSpaceDE w:val="0"/>
+        <w:autoSpaceDN w:val="0"/>
+        <w:adjustRightInd w:val="0"/>
+        <w:spacing w:after="0" w:line="240" w:lineRule="auto"/>
+        <w:rPr>
+          <w:rFonts w:ascii="Calibri" w:hAnsi="Calibri" w:cs="Calibri"/>
+          <w:color w:val="000000"/>
+          <w:sz w:val="22"/>
+        </w:rPr>
+      </w:pPr>
+      <w:r>
+        <w:rPr>
+          <w:rFonts w:ascii="Calibri" w:hAnsi="Calibri" w:cs="Calibri"/>
+          <w:color w:val="000000"/>
+          <w:sz w:val="22"/>
+        </w:rPr>
+        <w:t>Ändrat på SQL delen då vi behövde ha Email unikt och som Inloggning.</w:t>
+      </w:r>
       <w:bookmarkStart w:id="0" w:name="_GoBack"/>
       <w:bookmarkEnd w:id="0"/>
-      <w:proofErr w:type="spellEnd"/>
-      <w:r>
-        <w:rPr>
-          <w:rFonts w:ascii="Calibri" w:hAnsi="Calibri" w:cs="Calibri"/>
-          <w:color w:val="000000"/>
-          <w:sz w:val="22"/>
-        </w:rPr>
-        <w:t xml:space="preserve"> Mer testning behövs.</w:t>
-      </w:r>
-    </w:p>
-    <w:p>
-      <w:pPr>
-        <w:autoSpaceDE w:val="0"/>
-        <w:autoSpaceDN w:val="0"/>
-        <w:adjustRightInd w:val="0"/>
-        <w:spacing w:after="0" w:line="240" w:lineRule="auto"/>
-        <w:rPr>
-          <w:rFonts w:ascii="Calibri" w:hAnsi="Calibri" w:cs="Calibri"/>
-          <w:color w:val="000000"/>
-          <w:sz w:val="22"/>
-        </w:rPr>
-      </w:pPr>
-      <w:r>
-        <w:rPr>
-          <w:rFonts w:ascii="Calibri" w:hAnsi="Calibri" w:cs="Calibri"/>
-          <w:color w:val="000000"/>
-          <w:sz w:val="22"/>
-        </w:rPr>
-        <w:t xml:space="preserve">Bytt namn och ändrat i </w:t>
-      </w:r>
-      <w:proofErr w:type="spellStart"/>
-      <w:r>
-        <w:rPr>
-          <w:rFonts w:ascii="Calibri" w:hAnsi="Calibri" w:cs="Calibri"/>
-          <w:color w:val="000000"/>
-          <w:sz w:val="22"/>
-        </w:rPr>
-        <w:t>coden</w:t>
-      </w:r>
-      <w:proofErr w:type="spellEnd"/>
-      <w:r>
-        <w:rPr>
-          <w:rFonts w:ascii="Calibri" w:hAnsi="Calibri" w:cs="Calibri"/>
-          <w:color w:val="000000"/>
-          <w:sz w:val="22"/>
-        </w:rPr>
-        <w:t xml:space="preserve"> på Show Movies nu Show </w:t>
-      </w:r>
-      <w:proofErr w:type="spellStart"/>
-      <w:r>
-        <w:rPr>
-          <w:rFonts w:ascii="Calibri" w:hAnsi="Calibri" w:cs="Calibri"/>
-          <w:color w:val="000000"/>
-          <w:sz w:val="22"/>
-        </w:rPr>
-        <w:t>Comics</w:t>
-      </w:r>
-      <w:proofErr w:type="spellEnd"/>
-      <w:r>
-        <w:rPr>
-          <w:rFonts w:ascii="Calibri" w:hAnsi="Calibri" w:cs="Calibri"/>
-          <w:color w:val="000000"/>
-          <w:sz w:val="22"/>
-        </w:rPr>
-        <w:t xml:space="preserve"> det är Köp för pris istället nu.</w:t>
-      </w:r>
-    </w:p>
-    <w:p>
-      <w:pPr>
-        <w:autoSpaceDE w:val="0"/>
-        <w:autoSpaceDN w:val="0"/>
-        <w:adjustRightInd w:val="0"/>
-        <w:spacing w:after="0" w:line="240" w:lineRule="auto"/>
-        <w:rPr>
-          <w:rFonts w:ascii="Calibri" w:hAnsi="Calibri" w:cs="Calibri"/>
-          <w:color w:val="000000"/>
-          <w:sz w:val="22"/>
-        </w:rPr>
-      </w:pPr>
-      <w:r>
-        <w:rPr>
-          <w:rFonts w:ascii="Calibri" w:hAnsi="Calibri" w:cs="Calibri"/>
-          <w:color w:val="000000"/>
-          <w:sz w:val="22"/>
-        </w:rPr>
-        <w:t>Hittat en Login form på W3schools och PHP Session som kanske funkar.</w:t>
-      </w:r>
     </w:p>
     <w:p>
       <w:pPr>
@@ -1800,7 +1891,6 @@
           <w:color w:val="000000"/>
           <w:sz w:val="22"/>
         </w:rPr>
-        <w:lastRenderedPageBreak/>
         <w:t>Datum</w:t>
       </w:r>
       <w:r>

</xml_diff>

<commit_message>
Fixat Login och Register
</commit_message>
<xml_diff>
--- a/ProjektArbete Dagbok Backend.docx
+++ b/ProjektArbete Dagbok Backend.docx
@@ -754,15 +754,17 @@
           <w:iCs/>
           <w:color w:val="0A0A0A"/>
           <w:shd w:val="clear" w:color="auto" w:fill="FFFFFF"/>
-        </w:rPr>
-      </w:pPr>
-      <w:r>
-        <w:rPr>
-          <w:rFonts w:ascii="Georgia" w:hAnsi="Georgia"/>
-          <w:i/>
-          <w:iCs/>
-          <w:color w:val="0A0A0A"/>
-          <w:shd w:val="clear" w:color="auto" w:fill="FFFFFF"/>
+          <w:lang w:val="en-US"/>
+        </w:rPr>
+      </w:pPr>
+      <w:r>
+        <w:rPr>
+          <w:rFonts w:ascii="Georgia" w:hAnsi="Georgia"/>
+          <w:i/>
+          <w:iCs/>
+          <w:color w:val="0A0A0A"/>
+          <w:shd w:val="clear" w:color="auto" w:fill="FFFFFF"/>
+          <w:lang w:val="en-US"/>
         </w:rPr>
         <w:t>12 Black Hammer #12</w:t>
       </w:r>
@@ -773,6 +775,7 @@
           <w:iCs/>
           <w:color w:val="0A0A0A"/>
           <w:shd w:val="clear" w:color="auto" w:fill="FFFFFF"/>
+          <w:lang w:val="en-US"/>
         </w:rPr>
         <w:tab/>
       </w:r>
@@ -783,6 +786,7 @@
           <w:iCs/>
           <w:color w:val="0A0A0A"/>
           <w:shd w:val="clear" w:color="auto" w:fill="FFFFFF"/>
+          <w:lang w:val="en-US"/>
         </w:rPr>
         <w:tab/>
         <w:t>50kr</w:t>
@@ -800,6 +804,7 @@
           <w:iCs/>
           <w:color w:val="0A0A0A"/>
           <w:shd w:val="clear" w:color="auto" w:fill="FFFFFF"/>
+          <w:lang w:val="en-US"/>
         </w:rPr>
       </w:pPr>
     </w:p>
@@ -813,6 +818,7 @@
           <w:rFonts w:ascii="Calibri-Light" w:hAnsi="Calibri-Light" w:cs="Calibri-Light"/>
           <w:color w:val="2E74B6"/>
           <w:szCs w:val="24"/>
+          <w:lang w:val="en-US"/>
         </w:rPr>
       </w:pPr>
       <w:r>
@@ -820,37 +826,145 @@
           <w:rFonts w:ascii="Calibri-Light" w:hAnsi="Calibri-Light" w:cs="Calibri-Light"/>
           <w:color w:val="2E74B6"/>
           <w:szCs w:val="24"/>
-        </w:rPr>
-        <w:t>Comicbook123 FredrikTestarEmail</w:t>
-      </w:r>
-      <w:r>
+          <w:lang w:val="en-US"/>
+        </w:rPr>
+        <w:t>Comicbook123 FredrikTestarEmail@Gmail.com</w:t>
+      </w:r>
+    </w:p>
+    <w:p>
+      <w:pPr>
+        <w:autoSpaceDE w:val="0"/>
+        <w:autoSpaceDN w:val="0"/>
+        <w:adjustRightInd w:val="0"/>
+        <w:spacing w:after="0" w:line="240" w:lineRule="auto"/>
         <w:rPr>
           <w:rFonts w:ascii="Calibri-Light" w:hAnsi="Calibri-Light" w:cs="Calibri-Light"/>
           <w:color w:val="2E74B6"/>
           <w:szCs w:val="24"/>
-        </w:rPr>
-        <w:t>@</w:t>
-      </w:r>
-      <w:r>
+          <w:lang w:val="en-US"/>
+        </w:rPr>
+      </w:pPr>
+    </w:p>
+    <w:p>
+      <w:pPr>
+        <w:autoSpaceDE w:val="0"/>
+        <w:autoSpaceDN w:val="0"/>
+        <w:adjustRightInd w:val="0"/>
+        <w:spacing w:after="0" w:line="240" w:lineRule="auto"/>
+        <w:rPr>
+          <w:rFonts w:ascii="Calibri" w:hAnsi="Calibri" w:cs="Calibri"/>
+          <w:color w:val="000000"/>
+          <w:sz w:val="22"/>
+        </w:rPr>
+      </w:pPr>
+      <w:r>
+        <w:rPr>
+          <w:rFonts w:ascii="Calibri-Bold" w:hAnsi="Calibri-Bold" w:cs="Calibri-Bold"/>
+          <w:b/>
+          <w:bCs/>
+          <w:color w:val="000000"/>
+          <w:sz w:val="22"/>
+        </w:rPr>
+        <w:t>Datum</w:t>
+      </w:r>
+      <w:r>
+        <w:rPr>
+          <w:rFonts w:ascii="Calibri" w:hAnsi="Calibri" w:cs="Calibri"/>
+          <w:color w:val="000000"/>
+          <w:sz w:val="22"/>
+        </w:rPr>
+        <w:t>: 2019-02-21 Fredrik</w:t>
+      </w:r>
+    </w:p>
+    <w:p>
+      <w:pPr>
+        <w:autoSpaceDE w:val="0"/>
+        <w:autoSpaceDN w:val="0"/>
+        <w:adjustRightInd w:val="0"/>
+        <w:spacing w:after="0" w:line="240" w:lineRule="auto"/>
+        <w:rPr>
+          <w:rFonts w:ascii="Calibri" w:hAnsi="Calibri" w:cs="Calibri"/>
+          <w:color w:val="000000"/>
+          <w:sz w:val="22"/>
+        </w:rPr>
+      </w:pPr>
+      <w:r>
+        <w:rPr>
+          <w:rFonts w:ascii="Calibri" w:hAnsi="Calibri" w:cs="Calibri"/>
+          <w:color w:val="000000"/>
+          <w:sz w:val="22"/>
+        </w:rPr>
+        <w:t xml:space="preserve">Bestämde att vi skulle göra en shop med Serietidningar ladda ner bilder. </w:t>
+      </w:r>
+    </w:p>
+    <w:p>
+      <w:pPr>
+        <w:autoSpaceDE w:val="0"/>
+        <w:autoSpaceDN w:val="0"/>
+        <w:adjustRightInd w:val="0"/>
+        <w:spacing w:after="0" w:line="240" w:lineRule="auto"/>
+        <w:rPr>
+          <w:rFonts w:ascii="Calibri" w:hAnsi="Calibri" w:cs="Calibri"/>
+          <w:color w:val="000000"/>
+          <w:sz w:val="22"/>
+        </w:rPr>
+      </w:pPr>
+      <w:r>
+        <w:rPr>
+          <w:rFonts w:ascii="Calibri" w:hAnsi="Calibri" w:cs="Calibri"/>
+          <w:color w:val="000000"/>
+          <w:sz w:val="22"/>
+        </w:rPr>
+        <w:t xml:space="preserve">Gjorde Databasen och eftersom man fick använda </w:t>
+      </w:r>
+      <w:proofErr w:type="spellStart"/>
+      <w:r>
+        <w:rPr>
+          <w:rFonts w:ascii="Calibri" w:hAnsi="Calibri" w:cs="Calibri"/>
+          <w:color w:val="000000"/>
+          <w:sz w:val="22"/>
+        </w:rPr>
+        <w:t>Mahmud’s</w:t>
+      </w:r>
+      <w:proofErr w:type="spellEnd"/>
+      <w:r>
+        <w:rPr>
+          <w:rFonts w:ascii="Calibri" w:hAnsi="Calibri" w:cs="Calibri"/>
+          <w:color w:val="000000"/>
+          <w:sz w:val="22"/>
+        </w:rPr>
+        <w:t xml:space="preserve"> html/</w:t>
+      </w:r>
+      <w:proofErr w:type="spellStart"/>
+      <w:r>
+        <w:rPr>
+          <w:rFonts w:ascii="Calibri" w:hAnsi="Calibri" w:cs="Calibri"/>
+          <w:color w:val="000000"/>
+          <w:sz w:val="22"/>
+        </w:rPr>
+        <w:t>bootstrap</w:t>
+      </w:r>
+      <w:proofErr w:type="spellEnd"/>
+      <w:r>
+        <w:rPr>
+          <w:rFonts w:ascii="Calibri" w:hAnsi="Calibri" w:cs="Calibri"/>
+          <w:color w:val="000000"/>
+          <w:sz w:val="22"/>
+        </w:rPr>
+        <w:t xml:space="preserve"> kod så bestämde vi att använda det</w:t>
+      </w:r>
+    </w:p>
+    <w:p>
+      <w:pPr>
+        <w:autoSpaceDE w:val="0"/>
+        <w:autoSpaceDN w:val="0"/>
+        <w:adjustRightInd w:val="0"/>
+        <w:spacing w:after="0" w:line="240" w:lineRule="auto"/>
         <w:rPr>
           <w:rFonts w:ascii="Calibri-Light" w:hAnsi="Calibri-Light" w:cs="Calibri-Light"/>
           <w:color w:val="2E74B6"/>
           <w:szCs w:val="24"/>
         </w:rPr>
-        <w:t>Gmail.com</w:t>
-      </w:r>
-    </w:p>
-    <w:p>
-      <w:pPr>
-        <w:autoSpaceDE w:val="0"/>
-        <w:autoSpaceDN w:val="0"/>
-        <w:adjustRightInd w:val="0"/>
-        <w:spacing w:after="0" w:line="240" w:lineRule="auto"/>
-        <w:rPr>
-          <w:rFonts w:ascii="Calibri-Light" w:hAnsi="Calibri-Light" w:cs="Calibri-Light"/>
-          <w:color w:val="2E74B6"/>
-          <w:szCs w:val="24"/>
-        </w:rPr>
       </w:pPr>
     </w:p>
     <w:p>
@@ -881,49 +995,70 @@
           <w:color w:val="000000"/>
           <w:sz w:val="22"/>
         </w:rPr>
-        <w:t>: 2019-02-21 Fredrik</w:t>
-      </w:r>
-    </w:p>
-    <w:p>
-      <w:pPr>
-        <w:autoSpaceDE w:val="0"/>
-        <w:autoSpaceDN w:val="0"/>
-        <w:adjustRightInd w:val="0"/>
-        <w:spacing w:after="0" w:line="240" w:lineRule="auto"/>
-        <w:rPr>
-          <w:rFonts w:ascii="Calibri" w:hAnsi="Calibri" w:cs="Calibri"/>
-          <w:color w:val="000000"/>
-          <w:sz w:val="22"/>
-        </w:rPr>
-      </w:pPr>
-      <w:r>
-        <w:rPr>
-          <w:rFonts w:ascii="Calibri" w:hAnsi="Calibri" w:cs="Calibri"/>
-          <w:color w:val="000000"/>
-          <w:sz w:val="22"/>
-        </w:rPr>
-        <w:t xml:space="preserve">Bestämde att vi skulle göra en shop med Serietidningar ladda ner bilder. </w:t>
-      </w:r>
-    </w:p>
-    <w:p>
-      <w:pPr>
-        <w:autoSpaceDE w:val="0"/>
-        <w:autoSpaceDN w:val="0"/>
-        <w:adjustRightInd w:val="0"/>
-        <w:spacing w:after="0" w:line="240" w:lineRule="auto"/>
-        <w:rPr>
-          <w:rFonts w:ascii="Calibri" w:hAnsi="Calibri" w:cs="Calibri"/>
-          <w:color w:val="000000"/>
-          <w:sz w:val="22"/>
-        </w:rPr>
-      </w:pPr>
-      <w:r>
-        <w:rPr>
-          <w:rFonts w:ascii="Calibri" w:hAnsi="Calibri" w:cs="Calibri"/>
-          <w:color w:val="000000"/>
-          <w:sz w:val="22"/>
-        </w:rPr>
-        <w:t xml:space="preserve">Gjorde Databasen och eftersom man fick använda </w:t>
+        <w:t>: 2019-03-04 Fredrik</w:t>
+      </w:r>
+    </w:p>
+    <w:p>
+      <w:pPr>
+        <w:autoSpaceDE w:val="0"/>
+        <w:autoSpaceDN w:val="0"/>
+        <w:adjustRightInd w:val="0"/>
+        <w:spacing w:after="0" w:line="240" w:lineRule="auto"/>
+        <w:rPr>
+          <w:rFonts w:ascii="Calibri" w:hAnsi="Calibri" w:cs="Calibri"/>
+          <w:color w:val="000000"/>
+          <w:sz w:val="22"/>
+        </w:rPr>
+      </w:pPr>
+      <w:r>
+        <w:rPr>
+          <w:rFonts w:ascii="Calibri" w:hAnsi="Calibri" w:cs="Calibri"/>
+          <w:color w:val="000000"/>
+          <w:sz w:val="22"/>
+        </w:rPr>
+        <w:t>Vi har lagt till beskrivning för alla tidningarna i PHPMYADMIN.</w:t>
+      </w:r>
+    </w:p>
+    <w:p>
+      <w:pPr>
+        <w:autoSpaceDE w:val="0"/>
+        <w:autoSpaceDN w:val="0"/>
+        <w:adjustRightInd w:val="0"/>
+        <w:spacing w:after="0" w:line="240" w:lineRule="auto"/>
+        <w:rPr>
+          <w:rFonts w:ascii="Calibri" w:hAnsi="Calibri" w:cs="Calibri"/>
+          <w:color w:val="000000"/>
+          <w:sz w:val="22"/>
+        </w:rPr>
+      </w:pPr>
+      <w:r>
+        <w:rPr>
+          <w:rFonts w:ascii="Calibri" w:hAnsi="Calibri" w:cs="Calibri"/>
+          <w:color w:val="000000"/>
+          <w:sz w:val="22"/>
+        </w:rPr>
+        <w:t>Lagt till Extra kolumner för VG uppgiften som vi kanske gör.</w:t>
+      </w:r>
+    </w:p>
+    <w:p>
+      <w:pPr>
+        <w:autoSpaceDE w:val="0"/>
+        <w:autoSpaceDN w:val="0"/>
+        <w:adjustRightInd w:val="0"/>
+        <w:spacing w:after="0" w:line="240" w:lineRule="auto"/>
+        <w:rPr>
+          <w:rFonts w:ascii="Calibri" w:hAnsi="Calibri" w:cs="Calibri"/>
+          <w:color w:val="000000"/>
+          <w:sz w:val="22"/>
+        </w:rPr>
+      </w:pPr>
+      <w:r>
+        <w:rPr>
+          <w:rFonts w:ascii="Calibri" w:hAnsi="Calibri" w:cs="Calibri"/>
+          <w:color w:val="000000"/>
+          <w:sz w:val="22"/>
+        </w:rPr>
+        <w:t xml:space="preserve">Nycklar från andra </w:t>
       </w:r>
       <w:proofErr w:type="spellStart"/>
       <w:r>
@@ -932,7 +1067,7 @@
           <w:color w:val="000000"/>
           <w:sz w:val="22"/>
         </w:rPr>
-        <w:t>Mahmud’s</w:t>
+        <w:t>tables</w:t>
       </w:r>
       <w:proofErr w:type="spellEnd"/>
       <w:r>
@@ -941,7 +1076,7 @@
           <w:color w:val="000000"/>
           <w:sz w:val="22"/>
         </w:rPr>
-        <w:t xml:space="preserve"> html/</w:t>
+        <w:t xml:space="preserve"> var lite svårare att fixa i </w:t>
       </w:r>
       <w:proofErr w:type="spellStart"/>
       <w:r>
@@ -950,7 +1085,7 @@
           <w:color w:val="000000"/>
           <w:sz w:val="22"/>
         </w:rPr>
-        <w:t>bootstrap</w:t>
+        <w:t>Myadmin</w:t>
       </w:r>
       <w:proofErr w:type="spellEnd"/>
       <w:r>
@@ -959,19 +1094,157 @@
           <w:color w:val="000000"/>
           <w:sz w:val="22"/>
         </w:rPr>
-        <w:t xml:space="preserve"> kod så bestämde vi att använda det</w:t>
-      </w:r>
-    </w:p>
-    <w:p>
-      <w:pPr>
-        <w:autoSpaceDE w:val="0"/>
-        <w:autoSpaceDN w:val="0"/>
-        <w:adjustRightInd w:val="0"/>
-        <w:spacing w:after="0" w:line="240" w:lineRule="auto"/>
-        <w:rPr>
-          <w:rFonts w:ascii="Calibri-Light" w:hAnsi="Calibri-Light" w:cs="Calibri-Light"/>
-          <w:color w:val="2E74B6"/>
-          <w:szCs w:val="24"/>
+        <w:t xml:space="preserve"> än i </w:t>
+      </w:r>
+      <w:proofErr w:type="spellStart"/>
+      <w:r>
+        <w:rPr>
+          <w:rFonts w:ascii="Calibri" w:hAnsi="Calibri" w:cs="Calibri"/>
+          <w:color w:val="000000"/>
+          <w:sz w:val="22"/>
+        </w:rPr>
+        <w:t>MySQLWorkbench</w:t>
+      </w:r>
+      <w:proofErr w:type="spellEnd"/>
+      <w:r>
+        <w:rPr>
+          <w:rFonts w:ascii="Calibri" w:hAnsi="Calibri" w:cs="Calibri"/>
+          <w:color w:val="000000"/>
+          <w:sz w:val="22"/>
+        </w:rPr>
+        <w:t xml:space="preserve"> men det fixades efter lite googling. </w:t>
+      </w:r>
+      <w:r>
+        <w:rPr>
+          <w:rFonts w:ascii="Calibri" w:hAnsi="Calibri" w:cs="Calibri"/>
+          <w:color w:val="000000"/>
+          <w:sz w:val="22"/>
+        </w:rPr>
+        <w:t xml:space="preserve"> Dock kanske vi inte behöver det i slut ändan.</w:t>
+      </w:r>
+    </w:p>
+    <w:p>
+      <w:pPr>
+        <w:autoSpaceDE w:val="0"/>
+        <w:autoSpaceDN w:val="0"/>
+        <w:adjustRightInd w:val="0"/>
+        <w:spacing w:after="0" w:line="240" w:lineRule="auto"/>
+        <w:rPr>
+          <w:rFonts w:ascii="Calibri" w:hAnsi="Calibri" w:cs="Calibri"/>
+          <w:color w:val="000000"/>
+          <w:sz w:val="22"/>
+        </w:rPr>
+      </w:pPr>
+      <w:r>
+        <w:rPr>
+          <w:rFonts w:ascii="Calibri" w:hAnsi="Calibri" w:cs="Calibri"/>
+          <w:color w:val="000000"/>
+          <w:sz w:val="22"/>
+        </w:rPr>
+        <w:t xml:space="preserve">Gjort grunderna till att länka hemsidan med databasen klar och la till </w:t>
+      </w:r>
+      <w:proofErr w:type="spellStart"/>
+      <w:r>
+        <w:rPr>
+          <w:rFonts w:ascii="Calibri" w:hAnsi="Calibri" w:cs="Calibri"/>
+          <w:color w:val="000000"/>
+          <w:sz w:val="22"/>
+        </w:rPr>
+        <w:t>border</w:t>
+      </w:r>
+      <w:proofErr w:type="spellEnd"/>
+      <w:r>
+        <w:rPr>
+          <w:rFonts w:ascii="Calibri" w:hAnsi="Calibri" w:cs="Calibri"/>
+          <w:color w:val="000000"/>
+          <w:sz w:val="22"/>
+        </w:rPr>
+        <w:t xml:space="preserve"> på </w:t>
+      </w:r>
+      <w:proofErr w:type="spellStart"/>
+      <w:r>
+        <w:rPr>
+          <w:rFonts w:ascii="Calibri" w:hAnsi="Calibri" w:cs="Calibri"/>
+          <w:color w:val="000000"/>
+          <w:sz w:val="22"/>
+        </w:rPr>
+        <w:t>body</w:t>
+      </w:r>
+      <w:proofErr w:type="spellEnd"/>
+      <w:r>
+        <w:rPr>
+          <w:rFonts w:ascii="Calibri" w:hAnsi="Calibri" w:cs="Calibri"/>
+          <w:color w:val="000000"/>
+          <w:sz w:val="22"/>
+        </w:rPr>
+        <w:t xml:space="preserve"> då det störde mig hur det såg ut.</w:t>
+      </w:r>
+    </w:p>
+    <w:p>
+      <w:pPr>
+        <w:autoSpaceDE w:val="0"/>
+        <w:autoSpaceDN w:val="0"/>
+        <w:adjustRightInd w:val="0"/>
+        <w:spacing w:after="0" w:line="240" w:lineRule="auto"/>
+        <w:rPr>
+          <w:rFonts w:ascii="Calibri" w:hAnsi="Calibri" w:cs="Calibri"/>
+          <w:color w:val="000000"/>
+          <w:sz w:val="22"/>
+        </w:rPr>
+      </w:pPr>
+      <w:r>
+        <w:rPr>
+          <w:rFonts w:ascii="Calibri" w:hAnsi="Calibri" w:cs="Calibri"/>
+          <w:color w:val="000000"/>
+          <w:sz w:val="22"/>
+        </w:rPr>
+        <w:t xml:space="preserve">Gjorde Body till </w:t>
+      </w:r>
+      <w:proofErr w:type="spellStart"/>
+      <w:r>
+        <w:rPr>
+          <w:rFonts w:ascii="Calibri" w:hAnsi="Calibri" w:cs="Calibri"/>
+          <w:color w:val="000000"/>
+          <w:sz w:val="22"/>
+        </w:rPr>
+        <w:t>Hotpink</w:t>
+      </w:r>
+      <w:proofErr w:type="spellEnd"/>
+      <w:r>
+        <w:rPr>
+          <w:rFonts w:ascii="Calibri" w:hAnsi="Calibri" w:cs="Calibri"/>
+          <w:color w:val="000000"/>
+          <w:sz w:val="22"/>
+        </w:rPr>
+        <w:t xml:space="preserve"> och la till en vit box på Seriebutiken texten </w:t>
+      </w:r>
+      <w:r>
+        <w:rPr>
+          <w:rFonts w:ascii="Calibri" w:hAnsi="Calibri" w:cs="Calibri"/>
+          <w:color w:val="000000"/>
+          <w:sz w:val="22"/>
+        </w:rPr>
+        <w:t xml:space="preserve">blev lite problem då </w:t>
+      </w:r>
+      <w:r>
+        <w:rPr>
+          <w:rFonts w:ascii="Calibri" w:hAnsi="Calibri" w:cs="Calibri"/>
+          <w:color w:val="000000"/>
+          <w:sz w:val="22"/>
+        </w:rPr>
+        <w:t>man missade en &lt;/a&gt; avslut men fixades sen.</w:t>
+      </w:r>
+    </w:p>
+    <w:p>
+      <w:pPr>
+        <w:autoSpaceDE w:val="0"/>
+        <w:autoSpaceDN w:val="0"/>
+        <w:adjustRightInd w:val="0"/>
+        <w:spacing w:after="0" w:line="240" w:lineRule="auto"/>
+        <w:rPr>
+          <w:rFonts w:ascii="Calibri" w:hAnsi="Calibri" w:cs="Calibri"/>
+          <w:color w:val="000000"/>
+          <w:sz w:val="22"/>
         </w:rPr>
       </w:pPr>
     </w:p>
@@ -1003,70 +1276,36 @@
           <w:color w:val="000000"/>
           <w:sz w:val="22"/>
         </w:rPr>
-        <w:t>: 2019-03-04 Fredrik</w:t>
-      </w:r>
-    </w:p>
-    <w:p>
-      <w:pPr>
-        <w:autoSpaceDE w:val="0"/>
-        <w:autoSpaceDN w:val="0"/>
-        <w:adjustRightInd w:val="0"/>
-        <w:spacing w:after="0" w:line="240" w:lineRule="auto"/>
-        <w:rPr>
-          <w:rFonts w:ascii="Calibri" w:hAnsi="Calibri" w:cs="Calibri"/>
-          <w:color w:val="000000"/>
-          <w:sz w:val="22"/>
-        </w:rPr>
-      </w:pPr>
-      <w:r>
-        <w:rPr>
-          <w:rFonts w:ascii="Calibri" w:hAnsi="Calibri" w:cs="Calibri"/>
-          <w:color w:val="000000"/>
-          <w:sz w:val="22"/>
-        </w:rPr>
-        <w:t>Vi har lagt till beskrivning för alla tidningarna i PHPMYADMIN.</w:t>
-      </w:r>
-    </w:p>
-    <w:p>
-      <w:pPr>
-        <w:autoSpaceDE w:val="0"/>
-        <w:autoSpaceDN w:val="0"/>
-        <w:adjustRightInd w:val="0"/>
-        <w:spacing w:after="0" w:line="240" w:lineRule="auto"/>
-        <w:rPr>
-          <w:rFonts w:ascii="Calibri" w:hAnsi="Calibri" w:cs="Calibri"/>
-          <w:color w:val="000000"/>
-          <w:sz w:val="22"/>
-        </w:rPr>
-      </w:pPr>
-      <w:r>
-        <w:rPr>
-          <w:rFonts w:ascii="Calibri" w:hAnsi="Calibri" w:cs="Calibri"/>
-          <w:color w:val="000000"/>
-          <w:sz w:val="22"/>
-        </w:rPr>
-        <w:t>Lagt till Extra kolumner för VG uppgiften som vi kanske gör.</w:t>
-      </w:r>
-    </w:p>
-    <w:p>
-      <w:pPr>
-        <w:autoSpaceDE w:val="0"/>
-        <w:autoSpaceDN w:val="0"/>
-        <w:adjustRightInd w:val="0"/>
-        <w:spacing w:after="0" w:line="240" w:lineRule="auto"/>
-        <w:rPr>
-          <w:rFonts w:ascii="Calibri" w:hAnsi="Calibri" w:cs="Calibri"/>
-          <w:color w:val="000000"/>
-          <w:sz w:val="22"/>
-        </w:rPr>
-      </w:pPr>
-      <w:r>
-        <w:rPr>
-          <w:rFonts w:ascii="Calibri" w:hAnsi="Calibri" w:cs="Calibri"/>
-          <w:color w:val="000000"/>
-          <w:sz w:val="22"/>
-        </w:rPr>
-        <w:t xml:space="preserve">Nycklar från andra </w:t>
+        <w:t>: 2019-03-06 Fredrik</w:t>
+      </w:r>
+    </w:p>
+    <w:p>
+      <w:pPr>
+        <w:autoSpaceDE w:val="0"/>
+        <w:autoSpaceDN w:val="0"/>
+        <w:adjustRightInd w:val="0"/>
+        <w:spacing w:after="0" w:line="240" w:lineRule="auto"/>
+        <w:rPr>
+          <w:rFonts w:ascii="Calibri" w:hAnsi="Calibri" w:cs="Calibri"/>
+          <w:color w:val="000000"/>
+          <w:sz w:val="22"/>
+        </w:rPr>
+      </w:pPr>
+      <w:r>
+        <w:rPr>
+          <w:rFonts w:ascii="Calibri" w:hAnsi="Calibri" w:cs="Calibri"/>
+          <w:color w:val="000000"/>
+          <w:sz w:val="22"/>
+        </w:rPr>
+        <w:t xml:space="preserve">Fixat registrering </w:t>
+      </w:r>
+      <w:r>
+        <w:rPr>
+          <w:rFonts w:ascii="Calibri" w:hAnsi="Calibri" w:cs="Calibri"/>
+          <w:color w:val="000000"/>
+          <w:sz w:val="22"/>
+        </w:rPr>
+        <w:t xml:space="preserve">testat lite </w:t>
       </w:r>
       <w:proofErr w:type="spellStart"/>
       <w:r>
@@ -1075,7 +1314,7 @@
           <w:color w:val="000000"/>
           <w:sz w:val="22"/>
         </w:rPr>
-        <w:t>tables</w:t>
+        <w:t>password</w:t>
       </w:r>
       <w:proofErr w:type="spellEnd"/>
       <w:r>
@@ -1084,7 +1323,7 @@
           <w:color w:val="000000"/>
           <w:sz w:val="22"/>
         </w:rPr>
-        <w:t xml:space="preserve"> var lite svårare att fixa i </w:t>
+        <w:t xml:space="preserve"> gömdes inte fixade med </w:t>
       </w:r>
       <w:proofErr w:type="spellStart"/>
       <w:r>
@@ -1093,7 +1332,7 @@
           <w:color w:val="000000"/>
           <w:sz w:val="22"/>
         </w:rPr>
-        <w:t>Myadmin</w:t>
+        <w:t>Password</w:t>
       </w:r>
       <w:proofErr w:type="spellEnd"/>
       <w:r>
@@ -1102,7 +1341,7 @@
           <w:color w:val="000000"/>
           <w:sz w:val="22"/>
         </w:rPr>
-        <w:t xml:space="preserve"> än i </w:t>
+        <w:t xml:space="preserve"> </w:t>
       </w:r>
       <w:proofErr w:type="spellStart"/>
       <w:r>
@@ -1111,7 +1350,7 @@
           <w:color w:val="000000"/>
           <w:sz w:val="22"/>
         </w:rPr>
-        <w:t>MySQLWorkbench</w:t>
+        <w:t>class</w:t>
       </w:r>
       <w:proofErr w:type="spellEnd"/>
       <w:r>
@@ -1120,36 +1359,28 @@
           <w:color w:val="000000"/>
           <w:sz w:val="22"/>
         </w:rPr>
-        <w:t xml:space="preserve"> men det fixades efter lite googling. </w:t>
-      </w:r>
-      <w:r>
-        <w:rPr>
-          <w:rFonts w:ascii="Calibri" w:hAnsi="Calibri" w:cs="Calibri"/>
-          <w:color w:val="000000"/>
-          <w:sz w:val="22"/>
-        </w:rPr>
-        <w:t xml:space="preserve"> Dock kanske vi inte behöver det i slut ändan.</w:t>
-      </w:r>
-    </w:p>
-    <w:p>
-      <w:pPr>
-        <w:autoSpaceDE w:val="0"/>
-        <w:autoSpaceDN w:val="0"/>
-        <w:adjustRightInd w:val="0"/>
-        <w:spacing w:after="0" w:line="240" w:lineRule="auto"/>
-        <w:rPr>
-          <w:rFonts w:ascii="Calibri" w:hAnsi="Calibri" w:cs="Calibri"/>
-          <w:color w:val="000000"/>
-          <w:sz w:val="22"/>
-        </w:rPr>
-      </w:pPr>
-      <w:r>
-        <w:rPr>
-          <w:rFonts w:ascii="Calibri" w:hAnsi="Calibri" w:cs="Calibri"/>
-          <w:color w:val="000000"/>
-          <w:sz w:val="22"/>
-        </w:rPr>
-        <w:t xml:space="preserve">Gjort grunderna till att länka hemsidan med databasen klar och la till </w:t>
+        <w:t xml:space="preserve"> Mer testning behövs.</w:t>
+      </w:r>
+    </w:p>
+    <w:p>
+      <w:pPr>
+        <w:autoSpaceDE w:val="0"/>
+        <w:autoSpaceDN w:val="0"/>
+        <w:adjustRightInd w:val="0"/>
+        <w:spacing w:after="0" w:line="240" w:lineRule="auto"/>
+        <w:rPr>
+          <w:rFonts w:ascii="Calibri" w:hAnsi="Calibri" w:cs="Calibri"/>
+          <w:color w:val="000000"/>
+          <w:sz w:val="22"/>
+        </w:rPr>
+      </w:pPr>
+      <w:r>
+        <w:rPr>
+          <w:rFonts w:ascii="Calibri" w:hAnsi="Calibri" w:cs="Calibri"/>
+          <w:color w:val="000000"/>
+          <w:sz w:val="22"/>
+        </w:rPr>
+        <w:t xml:space="preserve">Bytt namn och ändrat i </w:t>
       </w:r>
       <w:proofErr w:type="spellStart"/>
       <w:r>
@@ -1158,7 +1389,7 @@
           <w:color w:val="000000"/>
           <w:sz w:val="22"/>
         </w:rPr>
-        <w:t>border</w:t>
+        <w:t>coden</w:t>
       </w:r>
       <w:proofErr w:type="spellEnd"/>
       <w:r>
@@ -1167,7 +1398,7 @@
           <w:color w:val="000000"/>
           <w:sz w:val="22"/>
         </w:rPr>
-        <w:t xml:space="preserve"> på </w:t>
+        <w:t xml:space="preserve"> på Show Movies nu Show </w:t>
       </w:r>
       <w:proofErr w:type="spellStart"/>
       <w:r>
@@ -1176,7 +1407,7 @@
           <w:color w:val="000000"/>
           <w:sz w:val="22"/>
         </w:rPr>
-        <w:t>body</w:t>
+        <w:t>Comics</w:t>
       </w:r>
       <w:proofErr w:type="spellEnd"/>
       <w:r>
@@ -1185,72 +1416,40 @@
           <w:color w:val="000000"/>
           <w:sz w:val="22"/>
         </w:rPr>
-        <w:t xml:space="preserve"> då det störde mig hur det såg ut.</w:t>
-      </w:r>
-    </w:p>
-    <w:p>
-      <w:pPr>
-        <w:autoSpaceDE w:val="0"/>
-        <w:autoSpaceDN w:val="0"/>
-        <w:adjustRightInd w:val="0"/>
-        <w:spacing w:after="0" w:line="240" w:lineRule="auto"/>
-        <w:rPr>
-          <w:rFonts w:ascii="Calibri" w:hAnsi="Calibri" w:cs="Calibri"/>
-          <w:color w:val="000000"/>
-          <w:sz w:val="22"/>
-        </w:rPr>
-      </w:pPr>
-      <w:r>
-        <w:rPr>
-          <w:rFonts w:ascii="Calibri" w:hAnsi="Calibri" w:cs="Calibri"/>
-          <w:color w:val="000000"/>
-          <w:sz w:val="22"/>
-        </w:rPr>
-        <w:t xml:space="preserve">Gjorde Body till </w:t>
-      </w:r>
-      <w:proofErr w:type="spellStart"/>
-      <w:r>
-        <w:rPr>
-          <w:rFonts w:ascii="Calibri" w:hAnsi="Calibri" w:cs="Calibri"/>
-          <w:color w:val="000000"/>
-          <w:sz w:val="22"/>
-        </w:rPr>
-        <w:t>Hotpink</w:t>
-      </w:r>
-      <w:proofErr w:type="spellEnd"/>
-      <w:r>
-        <w:rPr>
-          <w:rFonts w:ascii="Calibri" w:hAnsi="Calibri" w:cs="Calibri"/>
-          <w:color w:val="000000"/>
-          <w:sz w:val="22"/>
-        </w:rPr>
-        <w:t xml:space="preserve"> och la till en vit box på Seriebutiken texten </w:t>
-      </w:r>
-      <w:r>
-        <w:rPr>
-          <w:rFonts w:ascii="Calibri" w:hAnsi="Calibri" w:cs="Calibri"/>
-          <w:color w:val="000000"/>
-          <w:sz w:val="22"/>
-        </w:rPr>
-        <w:t xml:space="preserve">blev lite problem då </w:t>
-      </w:r>
-      <w:r>
-        <w:rPr>
-          <w:rFonts w:ascii="Calibri" w:hAnsi="Calibri" w:cs="Calibri"/>
-          <w:color w:val="000000"/>
-          <w:sz w:val="22"/>
-        </w:rPr>
-        <w:t>man missade en &lt;/a&gt; avslut men fixades sen.</w:t>
-      </w:r>
-    </w:p>
-    <w:p>
-      <w:pPr>
-        <w:autoSpaceDE w:val="0"/>
-        <w:autoSpaceDN w:val="0"/>
-        <w:adjustRightInd w:val="0"/>
-        <w:spacing w:after="0" w:line="240" w:lineRule="auto"/>
-        <w:rPr>
-          <w:rFonts w:ascii="Calibri" w:hAnsi="Calibri" w:cs="Calibri"/>
+        <w:t xml:space="preserve"> det är Köp för pris istället nu.</w:t>
+      </w:r>
+    </w:p>
+    <w:p>
+      <w:pPr>
+        <w:autoSpaceDE w:val="0"/>
+        <w:autoSpaceDN w:val="0"/>
+        <w:adjustRightInd w:val="0"/>
+        <w:spacing w:after="0" w:line="240" w:lineRule="auto"/>
+        <w:rPr>
+          <w:rFonts w:ascii="Calibri" w:hAnsi="Calibri" w:cs="Calibri"/>
+          <w:color w:val="000000"/>
+          <w:sz w:val="22"/>
+        </w:rPr>
+      </w:pPr>
+      <w:r>
+        <w:rPr>
+          <w:rFonts w:ascii="Calibri" w:hAnsi="Calibri" w:cs="Calibri"/>
+          <w:color w:val="000000"/>
+          <w:sz w:val="22"/>
+        </w:rPr>
+        <w:t>Hittat en Login form på W3schools och PHP Session som kanske funkar.</w:t>
+      </w:r>
+    </w:p>
+    <w:p>
+      <w:pPr>
+        <w:autoSpaceDE w:val="0"/>
+        <w:autoSpaceDN w:val="0"/>
+        <w:adjustRightInd w:val="0"/>
+        <w:spacing w:after="0" w:line="240" w:lineRule="auto"/>
+        <w:rPr>
+          <w:rFonts w:ascii="Calibri" w:hAnsi="Calibri" w:cs="Calibri"/>
+          <w:b/>
+          <w:i/>
           <w:color w:val="000000"/>
           <w:sz w:val="22"/>
         </w:rPr>
@@ -1305,15 +1504,57 @@
           <w:color w:val="000000"/>
           <w:sz w:val="22"/>
         </w:rPr>
-        <w:t xml:space="preserve">Fixat registrering </w:t>
-      </w:r>
-      <w:r>
-        <w:rPr>
-          <w:rFonts w:ascii="Calibri" w:hAnsi="Calibri" w:cs="Calibri"/>
-          <w:color w:val="000000"/>
-          <w:sz w:val="22"/>
-        </w:rPr>
-        <w:t xml:space="preserve">testat lite </w:t>
+        <w:t>Ändrat på SQL delen då vi behövde ha Email unikt och som Inloggning.</w:t>
+      </w:r>
+    </w:p>
+    <w:p>
+      <w:pPr>
+        <w:autoSpaceDE w:val="0"/>
+        <w:autoSpaceDN w:val="0"/>
+        <w:adjustRightInd w:val="0"/>
+        <w:spacing w:after="0" w:line="240" w:lineRule="auto"/>
+        <w:rPr>
+          <w:rFonts w:ascii="Calibri" w:hAnsi="Calibri" w:cs="Calibri"/>
+          <w:color w:val="000000"/>
+          <w:sz w:val="22"/>
+        </w:rPr>
+      </w:pPr>
+      <w:r>
+        <w:rPr>
+          <w:rFonts w:ascii="Calibri" w:hAnsi="Calibri" w:cs="Calibri"/>
+          <w:color w:val="000000"/>
+          <w:sz w:val="22"/>
+        </w:rPr>
+        <w:t xml:space="preserve">Inloggning kan inte kolla om olika värden finns i databasen </w:t>
+      </w:r>
+    </w:p>
+    <w:p>
+      <w:pPr>
+        <w:autoSpaceDE w:val="0"/>
+        <w:autoSpaceDN w:val="0"/>
+        <w:adjustRightInd w:val="0"/>
+        <w:spacing w:after="0" w:line="240" w:lineRule="auto"/>
+        <w:rPr>
+          <w:rFonts w:ascii="Calibri" w:hAnsi="Calibri" w:cs="Calibri"/>
+          <w:color w:val="000000"/>
+          <w:sz w:val="22"/>
+        </w:rPr>
+      </w:pPr>
+      <w:r>
+        <w:rPr>
+          <w:rFonts w:ascii="Calibri" w:hAnsi="Calibri" w:cs="Calibri"/>
+          <w:color w:val="000000"/>
+          <w:sz w:val="22"/>
+        </w:rPr>
+        <w:t>Login fixat med in</w:t>
+      </w:r>
+      <w:r>
+        <w:rPr>
+          <w:rFonts w:ascii="Calibri" w:hAnsi="Calibri" w:cs="Calibri"/>
+          <w:color w:val="000000"/>
+          <w:sz w:val="22"/>
+        </w:rPr>
+        <w:t xml:space="preserve"> </w:t>
       </w:r>
       <w:proofErr w:type="spellStart"/>
       <w:r>
@@ -1322,7 +1563,7 @@
           <w:color w:val="000000"/>
           <w:sz w:val="22"/>
         </w:rPr>
-        <w:t>password</w:t>
+        <w:t>array</w:t>
       </w:r>
       <w:proofErr w:type="spellEnd"/>
       <w:r>
@@ -1331,7 +1572,7 @@
           <w:color w:val="000000"/>
           <w:sz w:val="22"/>
         </w:rPr>
-        <w:t xml:space="preserve"> gömdes inte fixade med </w:t>
+        <w:t xml:space="preserve"> </w:t>
       </w:r>
       <w:proofErr w:type="spellStart"/>
       <w:r>
@@ -1340,7 +1581,7 @@
           <w:color w:val="000000"/>
           <w:sz w:val="22"/>
         </w:rPr>
-        <w:t>Password</w:t>
+        <w:t>classen</w:t>
       </w:r>
       <w:proofErr w:type="spellEnd"/>
       <w:r>
@@ -1349,7 +1590,7 @@
           <w:color w:val="000000"/>
           <w:sz w:val="22"/>
         </w:rPr>
-        <w:t xml:space="preserve"> </w:t>
+        <w:t xml:space="preserve"> och PDO </w:t>
       </w:r>
       <w:proofErr w:type="spellStart"/>
       <w:r>
@@ -1358,7 +1599,7 @@
           <w:color w:val="000000"/>
           <w:sz w:val="22"/>
         </w:rPr>
-        <w:t>class</w:t>
+        <w:t>Fetch</w:t>
       </w:r>
       <w:proofErr w:type="spellEnd"/>
       <w:r>
@@ -1367,152 +1608,36 @@
           <w:color w:val="000000"/>
           <w:sz w:val="22"/>
         </w:rPr>
-        <w:t xml:space="preserve"> Mer testning behövs.</w:t>
-      </w:r>
-    </w:p>
-    <w:p>
-      <w:pPr>
-        <w:autoSpaceDE w:val="0"/>
-        <w:autoSpaceDN w:val="0"/>
-        <w:adjustRightInd w:val="0"/>
-        <w:spacing w:after="0" w:line="240" w:lineRule="auto"/>
-        <w:rPr>
-          <w:rFonts w:ascii="Calibri" w:hAnsi="Calibri" w:cs="Calibri"/>
-          <w:color w:val="000000"/>
-          <w:sz w:val="22"/>
-        </w:rPr>
-      </w:pPr>
-      <w:r>
-        <w:rPr>
-          <w:rFonts w:ascii="Calibri" w:hAnsi="Calibri" w:cs="Calibri"/>
-          <w:color w:val="000000"/>
-          <w:sz w:val="22"/>
-        </w:rPr>
-        <w:t xml:space="preserve">Bytt namn och ändrat i </w:t>
-      </w:r>
-      <w:proofErr w:type="spellStart"/>
-      <w:r>
-        <w:rPr>
-          <w:rFonts w:ascii="Calibri" w:hAnsi="Calibri" w:cs="Calibri"/>
-          <w:color w:val="000000"/>
-          <w:sz w:val="22"/>
-        </w:rPr>
-        <w:t>coden</w:t>
-      </w:r>
-      <w:proofErr w:type="spellEnd"/>
-      <w:r>
-        <w:rPr>
-          <w:rFonts w:ascii="Calibri" w:hAnsi="Calibri" w:cs="Calibri"/>
-          <w:color w:val="000000"/>
-          <w:sz w:val="22"/>
-        </w:rPr>
-        <w:t xml:space="preserve"> på Show Movies nu Show </w:t>
-      </w:r>
-      <w:proofErr w:type="spellStart"/>
-      <w:r>
-        <w:rPr>
-          <w:rFonts w:ascii="Calibri" w:hAnsi="Calibri" w:cs="Calibri"/>
-          <w:color w:val="000000"/>
-          <w:sz w:val="22"/>
-        </w:rPr>
-        <w:t>Comics</w:t>
-      </w:r>
-      <w:proofErr w:type="spellEnd"/>
-      <w:r>
-        <w:rPr>
-          <w:rFonts w:ascii="Calibri" w:hAnsi="Calibri" w:cs="Calibri"/>
-          <w:color w:val="000000"/>
-          <w:sz w:val="22"/>
-        </w:rPr>
-        <w:t xml:space="preserve"> det är Köp för pris istället nu.</w:t>
-      </w:r>
-    </w:p>
-    <w:p>
-      <w:pPr>
-        <w:autoSpaceDE w:val="0"/>
-        <w:autoSpaceDN w:val="0"/>
-        <w:adjustRightInd w:val="0"/>
-        <w:spacing w:after="0" w:line="240" w:lineRule="auto"/>
-        <w:rPr>
-          <w:rFonts w:ascii="Calibri" w:hAnsi="Calibri" w:cs="Calibri"/>
-          <w:color w:val="000000"/>
-          <w:sz w:val="22"/>
-        </w:rPr>
-      </w:pPr>
-      <w:r>
-        <w:rPr>
-          <w:rFonts w:ascii="Calibri" w:hAnsi="Calibri" w:cs="Calibri"/>
-          <w:color w:val="000000"/>
-          <w:sz w:val="22"/>
-        </w:rPr>
-        <w:t>Hittat en Login form på W3schools och PHP Session som kanske funkar.</w:t>
-      </w:r>
-    </w:p>
-    <w:p>
-      <w:pPr>
-        <w:autoSpaceDE w:val="0"/>
-        <w:autoSpaceDN w:val="0"/>
-        <w:adjustRightInd w:val="0"/>
-        <w:spacing w:after="0" w:line="240" w:lineRule="auto"/>
-        <w:rPr>
-          <w:rFonts w:ascii="Calibri" w:hAnsi="Calibri" w:cs="Calibri"/>
-          <w:b/>
-          <w:i/>
-          <w:color w:val="000000"/>
-          <w:sz w:val="22"/>
-        </w:rPr>
-      </w:pPr>
-    </w:p>
-    <w:p>
-      <w:pPr>
-        <w:autoSpaceDE w:val="0"/>
-        <w:autoSpaceDN w:val="0"/>
-        <w:adjustRightInd w:val="0"/>
-        <w:spacing w:after="0" w:line="240" w:lineRule="auto"/>
-        <w:rPr>
-          <w:rFonts w:ascii="Calibri" w:hAnsi="Calibri" w:cs="Calibri"/>
-          <w:color w:val="000000"/>
-          <w:sz w:val="22"/>
-        </w:rPr>
-      </w:pPr>
-      <w:r>
-        <w:rPr>
-          <w:rFonts w:ascii="Calibri-Bold" w:hAnsi="Calibri-Bold" w:cs="Calibri-Bold"/>
-          <w:b/>
-          <w:bCs/>
-          <w:color w:val="000000"/>
-          <w:sz w:val="22"/>
-        </w:rPr>
-        <w:t>Datum</w:t>
-      </w:r>
-      <w:r>
-        <w:rPr>
-          <w:rFonts w:ascii="Calibri" w:hAnsi="Calibri" w:cs="Calibri"/>
-          <w:color w:val="000000"/>
-          <w:sz w:val="22"/>
-        </w:rPr>
-        <w:t>: 2019-03-06 Fredrik</w:t>
-      </w:r>
-    </w:p>
-    <w:p>
-      <w:pPr>
-        <w:autoSpaceDE w:val="0"/>
-        <w:autoSpaceDN w:val="0"/>
-        <w:adjustRightInd w:val="0"/>
-        <w:spacing w:after="0" w:line="240" w:lineRule="auto"/>
-        <w:rPr>
-          <w:rFonts w:ascii="Calibri" w:hAnsi="Calibri" w:cs="Calibri"/>
-          <w:color w:val="000000"/>
-          <w:sz w:val="22"/>
-        </w:rPr>
-      </w:pPr>
-      <w:r>
-        <w:rPr>
-          <w:rFonts w:ascii="Calibri" w:hAnsi="Calibri" w:cs="Calibri"/>
-          <w:color w:val="000000"/>
-          <w:sz w:val="22"/>
-        </w:rPr>
-        <w:t>Ändrat på SQL delen då vi behövde ha Email unikt och som Inloggning.</w:t>
+        <w:t xml:space="preserve"> som kollar vad som finns i databasen.</w:t>
+      </w:r>
+      <w:r>
+        <w:rPr>
+          <w:rFonts w:ascii="Calibri" w:hAnsi="Calibri" w:cs="Calibri"/>
+          <w:color w:val="000000"/>
+          <w:sz w:val="22"/>
+        </w:rPr>
+        <w:t xml:space="preserve"> /Funkar inte ska fråga Mahmud.</w:t>
+      </w:r>
+    </w:p>
+    <w:p>
+      <w:pPr>
+        <w:autoSpaceDE w:val="0"/>
+        <w:autoSpaceDN w:val="0"/>
+        <w:adjustRightInd w:val="0"/>
+        <w:spacing w:after="0" w:line="240" w:lineRule="auto"/>
+        <w:rPr>
+          <w:rFonts w:ascii="Calibri" w:hAnsi="Calibri" w:cs="Calibri"/>
+          <w:color w:val="000000"/>
+          <w:sz w:val="22"/>
+        </w:rPr>
+      </w:pPr>
+      <w:r>
+        <w:rPr>
+          <w:rFonts w:ascii="Calibri" w:hAnsi="Calibri" w:cs="Calibri"/>
+          <w:color w:val="000000"/>
+          <w:sz w:val="22"/>
+        </w:rPr>
+        <w:t>Kanske har en ide men inte fixat.</w:t>
       </w:r>
       <w:bookmarkStart w:id="0" w:name="_GoBack"/>
       <w:bookmarkEnd w:id="0"/>

</xml_diff>